<commit_message>
documentation with new UI
</commit_message>
<xml_diff>
--- a/final-documentation.docx
+++ b/final-documentation.docx
@@ -229,18 +229,8 @@
           <w:sz w:val="36"/>
           <w:szCs w:val="36"/>
         </w:rPr>
-        <w:t xml:space="preserve">                                    5) Lipi </w:t>
-      </w:r>
-      <w:proofErr w:type="spellStart"/>
-      <w:r>
-        <w:rPr>
-          <w:rFonts w:ascii="Times New Roman" w:hAnsi="Times New Roman" w:cs="Times New Roman"/>
-          <w:sz w:val="36"/>
-          <w:szCs w:val="36"/>
-        </w:rPr>
-        <w:t>Boreddy</w:t>
-      </w:r>
-      <w:proofErr w:type="spellEnd"/>
+        <w:t xml:space="preserve">                                    5) Lipi Boreddy</w:t>
+      </w:r>
     </w:p>
     <w:p>
       <w:pPr>
@@ -560,25 +550,7 @@
           <w:sz w:val="36"/>
           <w:szCs w:val="36"/>
         </w:rPr>
-        <w:t xml:space="preserve">As an admin after successful </w:t>
-      </w:r>
-      <w:proofErr w:type="gramStart"/>
-      <w:r>
-        <w:rPr>
-          <w:rFonts w:ascii="Times New Roman" w:hAnsi="Times New Roman" w:cs="Times New Roman"/>
-          <w:sz w:val="36"/>
-          <w:szCs w:val="36"/>
-        </w:rPr>
-        <w:t>login</w:t>
-      </w:r>
-      <w:proofErr w:type="gramEnd"/>
-      <w:r>
-        <w:rPr>
-          <w:rFonts w:ascii="Times New Roman" w:hAnsi="Times New Roman" w:cs="Times New Roman"/>
-          <w:sz w:val="36"/>
-          <w:szCs w:val="36"/>
-        </w:rPr>
-        <w:t xml:space="preserve"> he/she has different functionalities.</w:t>
+        <w:t>As an admin after successful login he/she has different functionalities.</w:t>
       </w:r>
     </w:p>
     <w:p>
@@ -1160,10 +1132,10 @@
           <w:noProof/>
         </w:rPr>
         <w:drawing>
-          <wp:inline distT="0" distB="0" distL="0" distR="0" wp14:anchorId="46F8E45E" wp14:editId="555DBA65">
-            <wp:extent cx="5848350" cy="2924175"/>
+          <wp:inline distT="0" distB="0" distL="0" distR="0" wp14:anchorId="228FBC0F" wp14:editId="7F2E4F41">
+            <wp:extent cx="4762500" cy="3076575"/>
             <wp:effectExtent l="0" t="0" r="0" b="9525"/>
-            <wp:docPr id="5" name="Picture 5"/>
+            <wp:docPr id="2" name="Picture 2"/>
             <wp:cNvGraphicFramePr>
               <a:graphicFrameLocks xmlns:a="http://schemas.openxmlformats.org/drawingml/2006/main" noChangeAspect="1"/>
             </wp:cNvGraphicFramePr>
@@ -1183,7 +1155,7 @@
                   <pic:spPr>
                     <a:xfrm>
                       <a:off x="0" y="0"/>
-                      <a:ext cx="5848350" cy="2924175"/>
+                      <a:ext cx="4762500" cy="3076575"/>
                     </a:xfrm>
                     <a:prstGeom prst="rect">
                       <a:avLst/>
@@ -1327,25 +1299,7 @@
           <w:sz w:val="36"/>
           <w:szCs w:val="36"/>
         </w:rPr>
-        <w:t xml:space="preserve">Admin will get the list of </w:t>
-      </w:r>
-      <w:proofErr w:type="gramStart"/>
-      <w:r>
-        <w:rPr>
-          <w:rFonts w:ascii="Times New Roman" w:hAnsi="Times New Roman" w:cs="Times New Roman"/>
-          <w:sz w:val="36"/>
-          <w:szCs w:val="36"/>
-        </w:rPr>
-        <w:t>products  that</w:t>
-      </w:r>
-      <w:proofErr w:type="gramEnd"/>
-      <w:r>
-        <w:rPr>
-          <w:rFonts w:ascii="Times New Roman" w:hAnsi="Times New Roman" w:cs="Times New Roman"/>
-          <w:sz w:val="36"/>
-          <w:szCs w:val="36"/>
-        </w:rPr>
-        <w:t xml:space="preserve"> are available in a tabular format with an option to delete product.</w:t>
+        <w:t>Admin will get the list of products  that are available in a tabular format with an option to delete product.</w:t>
       </w:r>
     </w:p>
     <w:p>
@@ -1581,25 +1535,7 @@
           <w:sz w:val="40"/>
           <w:szCs w:val="40"/>
         </w:rPr>
-        <w:t xml:space="preserve">Admin can view the request sent by the employee to update any product quantity, price or to add, </w:t>
-      </w:r>
-      <w:proofErr w:type="gramStart"/>
-      <w:r>
-        <w:rPr>
-          <w:rFonts w:ascii="Times New Roman" w:hAnsi="Times New Roman" w:cs="Times New Roman"/>
-          <w:sz w:val="40"/>
-          <w:szCs w:val="40"/>
-        </w:rPr>
-        <w:t>delete  any</w:t>
-      </w:r>
-      <w:proofErr w:type="gramEnd"/>
-      <w:r>
-        <w:rPr>
-          <w:rFonts w:ascii="Times New Roman" w:hAnsi="Times New Roman" w:cs="Times New Roman"/>
-          <w:sz w:val="40"/>
-          <w:szCs w:val="40"/>
-        </w:rPr>
-        <w:t xml:space="preserve"> product.</w:t>
+        <w:t>Admin can view the request sent by the employee to update any product quantity, price or to add, delete  any product.</w:t>
       </w:r>
     </w:p>
     <w:p>
@@ -1627,10 +1563,10 @@
           <w:noProof/>
         </w:rPr>
         <w:drawing>
-          <wp:inline distT="0" distB="0" distL="0" distR="0" wp14:anchorId="0FA1AF0E" wp14:editId="6A66B887">
-            <wp:extent cx="5943600" cy="2838450"/>
+          <wp:inline distT="0" distB="0" distL="0" distR="0" wp14:anchorId="15C7DC63" wp14:editId="0899C514">
+            <wp:extent cx="5943600" cy="1448435"/>
             <wp:effectExtent l="0" t="0" r="0" b="0"/>
-            <wp:docPr id="20" name="Picture 20"/>
+            <wp:docPr id="3" name="Picture 3"/>
             <wp:cNvGraphicFramePr>
               <a:graphicFrameLocks xmlns:a="http://schemas.openxmlformats.org/drawingml/2006/main" noChangeAspect="1"/>
             </wp:cNvGraphicFramePr>
@@ -1650,7 +1586,7 @@
                   <pic:spPr>
                     <a:xfrm>
                       <a:off x="0" y="0"/>
-                      <a:ext cx="5943600" cy="2838450"/>
+                      <a:ext cx="5943600" cy="1448435"/>
                     </a:xfrm>
                     <a:prstGeom prst="rect">
                       <a:avLst/>
@@ -1713,10 +1649,10 @@
           <w:noProof/>
         </w:rPr>
         <w:drawing>
-          <wp:inline distT="0" distB="0" distL="0" distR="0" wp14:anchorId="75701CA3" wp14:editId="792C6D6F">
-            <wp:extent cx="5943600" cy="2806065"/>
-            <wp:effectExtent l="0" t="0" r="0" b="0"/>
-            <wp:docPr id="21" name="Picture 21"/>
+          <wp:inline distT="0" distB="0" distL="0" distR="0" wp14:anchorId="72169BD8" wp14:editId="6865B22A">
+            <wp:extent cx="3228975" cy="2057400"/>
+            <wp:effectExtent l="0" t="0" r="9525" b="0"/>
+            <wp:docPr id="4" name="Picture 4"/>
             <wp:cNvGraphicFramePr>
               <a:graphicFrameLocks xmlns:a="http://schemas.openxmlformats.org/drawingml/2006/main" noChangeAspect="1"/>
             </wp:cNvGraphicFramePr>
@@ -1736,7 +1672,7 @@
                   <pic:spPr>
                     <a:xfrm>
                       <a:off x="0" y="0"/>
-                      <a:ext cx="5943600" cy="2806065"/>
+                      <a:ext cx="3228975" cy="2057400"/>
                     </a:xfrm>
                     <a:prstGeom prst="rect">
                       <a:avLst/>
@@ -1767,7 +1703,6 @@
           <w:sz w:val="40"/>
           <w:szCs w:val="40"/>
         </w:rPr>
-        <w:lastRenderedPageBreak/>
         <w:t xml:space="preserve">Delete Employee: </w:t>
       </w:r>
       <w:r>
@@ -1794,10 +1729,10 @@
           <w:noProof/>
         </w:rPr>
         <w:drawing>
-          <wp:inline distT="0" distB="0" distL="0" distR="0" wp14:anchorId="4DF306E0" wp14:editId="1FDA2BF2">
-            <wp:extent cx="5943600" cy="2990850"/>
-            <wp:effectExtent l="0" t="0" r="0" b="0"/>
-            <wp:docPr id="22" name="Picture 22"/>
+          <wp:inline distT="0" distB="0" distL="0" distR="0" wp14:anchorId="10D26241" wp14:editId="721010C8">
+            <wp:extent cx="4981575" cy="1895475"/>
+            <wp:effectExtent l="0" t="0" r="9525" b="9525"/>
+            <wp:docPr id="10" name="Picture 10"/>
             <wp:cNvGraphicFramePr>
               <a:graphicFrameLocks xmlns:a="http://schemas.openxmlformats.org/drawingml/2006/main" noChangeAspect="1"/>
             </wp:cNvGraphicFramePr>
@@ -1817,7 +1752,7 @@
                   <pic:spPr>
                     <a:xfrm>
                       <a:off x="0" y="0"/>
-                      <a:ext cx="5943600" cy="2990850"/>
+                      <a:ext cx="4981575" cy="1895475"/>
                     </a:xfrm>
                     <a:prstGeom prst="rect">
                       <a:avLst/>
@@ -1848,6 +1783,7 @@
           <w:sz w:val="40"/>
           <w:szCs w:val="40"/>
         </w:rPr>
+        <w:lastRenderedPageBreak/>
         <w:t>Delete Employee code Snippet:</w:t>
       </w:r>
     </w:p>
@@ -1866,9 +1802,9 @@
           <w:noProof/>
         </w:rPr>
         <w:drawing>
-          <wp:inline distT="0" distB="0" distL="0" distR="0" wp14:anchorId="7A6C6A82" wp14:editId="30ADB9EA">
-            <wp:extent cx="5943600" cy="3705225"/>
-            <wp:effectExtent l="0" t="0" r="0" b="9525"/>
+          <wp:inline distT="0" distB="0" distL="0" distR="0" wp14:anchorId="7A6C6A82" wp14:editId="4CFDA260">
+            <wp:extent cx="5943600" cy="3905250"/>
+            <wp:effectExtent l="0" t="0" r="0" b="0"/>
             <wp:docPr id="36" name="Picture 36"/>
             <wp:cNvGraphicFramePr>
               <a:graphicFrameLocks xmlns:a="http://schemas.openxmlformats.org/drawingml/2006/main" noChangeAspect="1"/>
@@ -1889,7 +1825,7 @@
                   <pic:spPr>
                     <a:xfrm>
                       <a:off x="0" y="0"/>
-                      <a:ext cx="5943600" cy="3705225"/>
+                      <a:ext cx="5943600" cy="3905250"/>
                     </a:xfrm>
                     <a:prstGeom prst="rect">
                       <a:avLst/>
@@ -1918,7 +1854,6 @@
           <w:sz w:val="40"/>
           <w:szCs w:val="40"/>
         </w:rPr>
-        <w:lastRenderedPageBreak/>
         <w:t xml:space="preserve">Generate Reports: </w:t>
       </w:r>
       <w:r>
@@ -1932,51 +1867,8 @@
     </w:p>
     <w:p>
       <w:pPr>
-        <w:pStyle w:val="ListParagraph"/>
-        <w:numPr>
-          <w:ilvl w:val="0"/>
-          <w:numId w:val="22"/>
-        </w:numPr>
-        <w:rPr>
-          <w:rFonts w:ascii="Times New Roman" w:hAnsi="Times New Roman" w:cs="Times New Roman"/>
-          <w:sz w:val="40"/>
-          <w:szCs w:val="40"/>
-        </w:rPr>
-      </w:pPr>
-      <w:r>
-        <w:rPr>
-          <w:rFonts w:ascii="Times New Roman" w:hAnsi="Times New Roman" w:cs="Times New Roman"/>
-          <w:sz w:val="40"/>
-          <w:szCs w:val="40"/>
-        </w:rPr>
-        <w:t xml:space="preserve">How many products ordered on a particular day </w:t>
-      </w:r>
-      <w:proofErr w:type="gramStart"/>
-      <w:r>
-        <w:rPr>
-          <w:rFonts w:ascii="Times New Roman" w:hAnsi="Times New Roman" w:cs="Times New Roman"/>
-          <w:sz w:val="40"/>
-          <w:szCs w:val="40"/>
-        </w:rPr>
-        <w:t>and  the</w:t>
-      </w:r>
-      <w:proofErr w:type="gramEnd"/>
-      <w:r>
-        <w:rPr>
-          <w:rFonts w:ascii="Times New Roman" w:hAnsi="Times New Roman" w:cs="Times New Roman"/>
-          <w:sz w:val="40"/>
-          <w:szCs w:val="40"/>
-        </w:rPr>
-        <w:t xml:space="preserve"> total price.</w:t>
-      </w:r>
-    </w:p>
-    <w:p>
-      <w:pPr>
-        <w:pStyle w:val="ListParagraph"/>
-        <w:rPr>
-          <w:rFonts w:ascii="Times New Roman" w:hAnsi="Times New Roman" w:cs="Times New Roman"/>
-          <w:b/>
-          <w:bCs/>
+        <w:rPr>
+          <w:rFonts w:ascii="Times New Roman" w:hAnsi="Times New Roman" w:cs="Times New Roman"/>
           <w:sz w:val="40"/>
           <w:szCs w:val="40"/>
         </w:rPr>
@@ -1986,10 +1878,10 @@
           <w:noProof/>
         </w:rPr>
         <w:drawing>
-          <wp:inline distT="0" distB="0" distL="0" distR="0" wp14:anchorId="2AE9160A" wp14:editId="7BB9CB37">
-            <wp:extent cx="5943600" cy="2876550"/>
-            <wp:effectExtent l="0" t="0" r="0" b="0"/>
-            <wp:docPr id="34" name="Picture 34"/>
+          <wp:inline distT="0" distB="0" distL="0" distR="0" wp14:anchorId="02FE7B36" wp14:editId="77C973B9">
+            <wp:extent cx="5000625" cy="2752725"/>
+            <wp:effectExtent l="0" t="0" r="9525" b="9525"/>
+            <wp:docPr id="38" name="Picture 38"/>
             <wp:cNvGraphicFramePr>
               <a:graphicFrameLocks xmlns:a="http://schemas.openxmlformats.org/drawingml/2006/main" noChangeAspect="1"/>
             </wp:cNvGraphicFramePr>
@@ -2009,7 +1901,7 @@
                   <pic:spPr>
                     <a:xfrm>
                       <a:off x="0" y="0"/>
-                      <a:ext cx="5943600" cy="2876550"/>
+                      <a:ext cx="5000625" cy="2752725"/>
                     </a:xfrm>
                     <a:prstGeom prst="rect">
                       <a:avLst/>
@@ -2041,25 +1933,8 @@
           <w:sz w:val="40"/>
           <w:szCs w:val="40"/>
         </w:rPr>
-        <w:t xml:space="preserve">The total number of products ordered between the </w:t>
-      </w:r>
-      <w:proofErr w:type="gramStart"/>
-      <w:r>
-        <w:rPr>
-          <w:rFonts w:ascii="Times New Roman" w:hAnsi="Times New Roman" w:cs="Times New Roman"/>
-          <w:sz w:val="40"/>
-          <w:szCs w:val="40"/>
-        </w:rPr>
-        <w:t>particular dates</w:t>
-      </w:r>
-      <w:proofErr w:type="gramEnd"/>
-      <w:r>
-        <w:rPr>
-          <w:rFonts w:ascii="Times New Roman" w:hAnsi="Times New Roman" w:cs="Times New Roman"/>
-          <w:sz w:val="40"/>
-          <w:szCs w:val="40"/>
-        </w:rPr>
-        <w:t>.</w:t>
+        <w:lastRenderedPageBreak/>
+        <w:t>How many products ordered on a particular day and  the total price.</w:t>
       </w:r>
     </w:p>
     <w:p>
@@ -2067,15 +1942,6 @@
         <w:pStyle w:val="ListParagraph"/>
         <w:rPr>
           <w:rFonts w:ascii="Times New Roman" w:hAnsi="Times New Roman" w:cs="Times New Roman"/>
-          <w:sz w:val="40"/>
-          <w:szCs w:val="40"/>
-        </w:rPr>
-      </w:pPr>
-    </w:p>
-    <w:p>
-      <w:pPr>
-        <w:rPr>
-          <w:rFonts w:ascii="Times New Roman" w:hAnsi="Times New Roman" w:cs="Times New Roman"/>
           <w:b/>
           <w:bCs/>
           <w:sz w:val="40"/>
@@ -2087,10 +1953,10 @@
           <w:noProof/>
         </w:rPr>
         <w:drawing>
-          <wp:inline distT="0" distB="0" distL="0" distR="0" wp14:anchorId="160F129D" wp14:editId="19274CBD">
-            <wp:extent cx="5943600" cy="2895600"/>
-            <wp:effectExtent l="0" t="0" r="0" b="0"/>
-            <wp:docPr id="35" name="Picture 35"/>
+          <wp:inline distT="0" distB="0" distL="0" distR="0" wp14:anchorId="2AE9160A" wp14:editId="0A43AC32">
+            <wp:extent cx="5943600" cy="3514725"/>
+            <wp:effectExtent l="0" t="0" r="0" b="9525"/>
+            <wp:docPr id="34" name="Picture 34"/>
             <wp:cNvGraphicFramePr>
               <a:graphicFrameLocks xmlns:a="http://schemas.openxmlformats.org/drawingml/2006/main" noChangeAspect="1"/>
             </wp:cNvGraphicFramePr>
@@ -2110,7 +1976,7 @@
                   <pic:spPr>
                     <a:xfrm>
                       <a:off x="0" y="0"/>
-                      <a:ext cx="5943600" cy="2895600"/>
+                      <a:ext cx="5943600" cy="3514725"/>
                     </a:xfrm>
                     <a:prstGeom prst="rect">
                       <a:avLst/>
@@ -2125,24 +1991,24 @@
     </w:p>
     <w:p>
       <w:pPr>
-        <w:rPr>
-          <w:rFonts w:ascii="Times New Roman" w:hAnsi="Times New Roman" w:cs="Times New Roman"/>
-          <w:b/>
-          <w:bCs/>
-          <w:sz w:val="40"/>
-          <w:szCs w:val="40"/>
-        </w:rPr>
-      </w:pPr>
-      <w:r>
-        <w:rPr>
-          <w:rFonts w:ascii="Times New Roman" w:hAnsi="Times New Roman" w:cs="Times New Roman"/>
-          <w:b/>
-          <w:bCs/>
-          <w:sz w:val="40"/>
-          <w:szCs w:val="40"/>
-        </w:rPr>
-        <w:lastRenderedPageBreak/>
-        <w:t>Generate Reports code Snippet:</w:t>
+        <w:pStyle w:val="ListParagraph"/>
+        <w:numPr>
+          <w:ilvl w:val="0"/>
+          <w:numId w:val="22"/>
+        </w:numPr>
+        <w:rPr>
+          <w:rFonts w:ascii="Times New Roman" w:hAnsi="Times New Roman" w:cs="Times New Roman"/>
+          <w:sz w:val="40"/>
+          <w:szCs w:val="40"/>
+        </w:rPr>
+      </w:pPr>
+      <w:r>
+        <w:rPr>
+          <w:rFonts w:ascii="Times New Roman" w:hAnsi="Times New Roman" w:cs="Times New Roman"/>
+          <w:sz w:val="40"/>
+          <w:szCs w:val="40"/>
+        </w:rPr>
+        <w:t>The total number of products ordered between the particular dates.</w:t>
       </w:r>
     </w:p>
     <w:p>
@@ -2160,10 +2026,10 @@
           <w:noProof/>
         </w:rPr>
         <w:drawing>
-          <wp:inline distT="0" distB="0" distL="0" distR="0" wp14:anchorId="68911C31" wp14:editId="31CCA1E1">
-            <wp:extent cx="5943600" cy="7600950"/>
-            <wp:effectExtent l="0" t="0" r="0" b="0"/>
-            <wp:docPr id="24" name="Picture 24"/>
+          <wp:inline distT="0" distB="0" distL="0" distR="0" wp14:anchorId="160F129D" wp14:editId="61333EEE">
+            <wp:extent cx="5943600" cy="3171825"/>
+            <wp:effectExtent l="0" t="0" r="0" b="9525"/>
+            <wp:docPr id="35" name="Picture 35"/>
             <wp:cNvGraphicFramePr>
               <a:graphicFrameLocks xmlns:a="http://schemas.openxmlformats.org/drawingml/2006/main" noChangeAspect="1"/>
             </wp:cNvGraphicFramePr>
@@ -2183,7 +2049,7 @@
                   <pic:spPr>
                     <a:xfrm>
                       <a:off x="0" y="0"/>
-                      <a:ext cx="5943600" cy="7600950"/>
+                      <a:ext cx="5943600" cy="3171825"/>
                     </a:xfrm>
                     <a:prstGeom prst="rect">
                       <a:avLst/>
@@ -2202,6 +2068,79 @@
           <w:rFonts w:ascii="Times New Roman" w:hAnsi="Times New Roman" w:cs="Times New Roman"/>
           <w:b/>
           <w:bCs/>
+          <w:sz w:val="40"/>
+          <w:szCs w:val="40"/>
+        </w:rPr>
+      </w:pPr>
+      <w:r>
+        <w:rPr>
+          <w:rFonts w:ascii="Times New Roman" w:hAnsi="Times New Roman" w:cs="Times New Roman"/>
+          <w:b/>
+          <w:bCs/>
+          <w:sz w:val="40"/>
+          <w:szCs w:val="40"/>
+        </w:rPr>
+        <w:lastRenderedPageBreak/>
+        <w:t>Generate Reports code Snippet:</w:t>
+      </w:r>
+    </w:p>
+    <w:p>
+      <w:pPr>
+        <w:rPr>
+          <w:rFonts w:ascii="Times New Roman" w:hAnsi="Times New Roman" w:cs="Times New Roman"/>
+          <w:b/>
+          <w:bCs/>
+          <w:sz w:val="40"/>
+          <w:szCs w:val="40"/>
+        </w:rPr>
+      </w:pPr>
+      <w:r>
+        <w:rPr>
+          <w:noProof/>
+        </w:rPr>
+        <w:drawing>
+          <wp:inline distT="0" distB="0" distL="0" distR="0" wp14:anchorId="68911C31" wp14:editId="5F29F683">
+            <wp:extent cx="5943600" cy="7343775"/>
+            <wp:effectExtent l="0" t="0" r="0" b="9525"/>
+            <wp:docPr id="24" name="Picture 24"/>
+            <wp:cNvGraphicFramePr>
+              <a:graphicFrameLocks xmlns:a="http://schemas.openxmlformats.org/drawingml/2006/main" noChangeAspect="1"/>
+            </wp:cNvGraphicFramePr>
+            <a:graphic xmlns:a="http://schemas.openxmlformats.org/drawingml/2006/main">
+              <a:graphicData uri="http://schemas.openxmlformats.org/drawingml/2006/picture">
+                <pic:pic xmlns:pic="http://schemas.openxmlformats.org/drawingml/2006/picture">
+                  <pic:nvPicPr>
+                    <pic:cNvPr id="1" name=""/>
+                    <pic:cNvPicPr/>
+                  </pic:nvPicPr>
+                  <pic:blipFill>
+                    <a:blip r:embed="rId20"/>
+                    <a:stretch>
+                      <a:fillRect/>
+                    </a:stretch>
+                  </pic:blipFill>
+                  <pic:spPr>
+                    <a:xfrm>
+                      <a:off x="0" y="0"/>
+                      <a:ext cx="5943600" cy="7343775"/>
+                    </a:xfrm>
+                    <a:prstGeom prst="rect">
+                      <a:avLst/>
+                    </a:prstGeom>
+                  </pic:spPr>
+                </pic:pic>
+              </a:graphicData>
+            </a:graphic>
+          </wp:inline>
+        </w:drawing>
+      </w:r>
+    </w:p>
+    <w:p>
+      <w:pPr>
+        <w:rPr>
+          <w:rFonts w:ascii="Times New Roman" w:hAnsi="Times New Roman" w:cs="Times New Roman"/>
+          <w:b/>
+          <w:bCs/>
           <w:sz w:val="52"/>
           <w:szCs w:val="52"/>
         </w:rPr>
@@ -2365,7 +2304,6 @@
           <w:szCs w:val="40"/>
         </w:rPr>
       </w:pPr>
-      <w:proofErr w:type="spellStart"/>
       <w:r>
         <w:rPr>
           <w:rFonts w:ascii="Times New Roman" w:hAnsi="Times New Roman" w:cs="Times New Roman"/>
@@ -2374,7 +2312,6 @@
         </w:rPr>
         <w:t>EmailId</w:t>
       </w:r>
-      <w:proofErr w:type="spellEnd"/>
     </w:p>
     <w:p>
       <w:pPr>
@@ -2411,7 +2348,6 @@
           <w:szCs w:val="40"/>
         </w:rPr>
       </w:pPr>
-      <w:proofErr w:type="spellStart"/>
       <w:r>
         <w:rPr>
           <w:rFonts w:ascii="Times New Roman" w:hAnsi="Times New Roman" w:cs="Times New Roman"/>
@@ -2420,7 +2356,6 @@
         </w:rPr>
         <w:t>Pincode</w:t>
       </w:r>
-      <w:proofErr w:type="spellEnd"/>
     </w:p>
     <w:p>
       <w:pPr>
@@ -2509,7 +2444,6 @@
           <w:szCs w:val="40"/>
         </w:rPr>
       </w:pPr>
-      <w:proofErr w:type="spellStart"/>
       <w:r>
         <w:rPr>
           <w:rFonts w:ascii="Times New Roman" w:hAnsi="Times New Roman" w:cs="Times New Roman"/>
@@ -2518,7 +2452,6 @@
         </w:rPr>
         <w:t>PhoneNumber</w:t>
       </w:r>
-      <w:proofErr w:type="spellEnd"/>
     </w:p>
     <w:p>
       <w:pPr>
@@ -2662,7 +2595,7 @@
                     <pic:cNvPicPr/>
                   </pic:nvPicPr>
                   <pic:blipFill>
-                    <a:blip r:embed="rId20"/>
+                    <a:blip r:embed="rId21"/>
                     <a:stretch>
                       <a:fillRect/>
                     </a:stretch>
@@ -2711,25 +2644,7 @@
           <w:sz w:val="40"/>
           <w:szCs w:val="40"/>
         </w:rPr>
-        <w:t xml:space="preserve">When the user is successfully </w:t>
-      </w:r>
-      <w:proofErr w:type="gramStart"/>
-      <w:r>
-        <w:rPr>
-          <w:rFonts w:ascii="Times New Roman" w:hAnsi="Times New Roman" w:cs="Times New Roman"/>
-          <w:sz w:val="40"/>
-          <w:szCs w:val="40"/>
-        </w:rPr>
-        <w:t>login ,</w:t>
-      </w:r>
-      <w:proofErr w:type="gramEnd"/>
-      <w:r>
-        <w:rPr>
-          <w:rFonts w:ascii="Times New Roman" w:hAnsi="Times New Roman" w:cs="Times New Roman"/>
-          <w:sz w:val="40"/>
-          <w:szCs w:val="40"/>
-        </w:rPr>
-        <w:t xml:space="preserve"> then can see the user dash board.</w:t>
+        <w:t>When the user is successfully login , then can see the user dash board.</w:t>
       </w:r>
     </w:p>
     <w:p>
@@ -2917,56 +2832,6 @@
             <wp:extent cx="5943600" cy="3743325"/>
             <wp:effectExtent l="0" t="0" r="0" b="9525"/>
             <wp:docPr id="27" name="Picture 27"/>
-            <wp:cNvGraphicFramePr>
-              <a:graphicFrameLocks xmlns:a="http://schemas.openxmlformats.org/drawingml/2006/main" noChangeAspect="1"/>
-            </wp:cNvGraphicFramePr>
-            <a:graphic xmlns:a="http://schemas.openxmlformats.org/drawingml/2006/main">
-              <a:graphicData uri="http://schemas.openxmlformats.org/drawingml/2006/picture">
-                <pic:pic xmlns:pic="http://schemas.openxmlformats.org/drawingml/2006/picture">
-                  <pic:nvPicPr>
-                    <pic:cNvPr id="1" name=""/>
-                    <pic:cNvPicPr/>
-                  </pic:nvPicPr>
-                  <pic:blipFill>
-                    <a:blip r:embed="rId21"/>
-                    <a:stretch>
-                      <a:fillRect/>
-                    </a:stretch>
-                  </pic:blipFill>
-                  <pic:spPr>
-                    <a:xfrm>
-                      <a:off x="0" y="0"/>
-                      <a:ext cx="5943600" cy="3743325"/>
-                    </a:xfrm>
-                    <a:prstGeom prst="rect">
-                      <a:avLst/>
-                    </a:prstGeom>
-                  </pic:spPr>
-                </pic:pic>
-              </a:graphicData>
-            </a:graphic>
-          </wp:inline>
-        </w:drawing>
-      </w:r>
-    </w:p>
-    <w:p>
-      <w:pPr>
-        <w:rPr>
-          <w:rFonts w:ascii="Times New Roman" w:hAnsi="Times New Roman" w:cs="Times New Roman"/>
-          <w:sz w:val="40"/>
-          <w:szCs w:val="40"/>
-        </w:rPr>
-      </w:pPr>
-      <w:r>
-        <w:rPr>
-          <w:noProof/>
-        </w:rPr>
-        <w:lastRenderedPageBreak/>
-        <w:drawing>
-          <wp:inline distT="0" distB="0" distL="0" distR="0" wp14:anchorId="25F45D51" wp14:editId="5B5F7FBC">
-            <wp:extent cx="5943600" cy="4371975"/>
-            <wp:effectExtent l="0" t="0" r="0" b="9525"/>
-            <wp:docPr id="8" name="Picture 8"/>
             <wp:cNvGraphicFramePr>
               <a:graphicFrameLocks xmlns:a="http://schemas.openxmlformats.org/drawingml/2006/main" noChangeAspect="1"/>
             </wp:cNvGraphicFramePr>
@@ -2986,7 +2851,7 @@
                   <pic:spPr>
                     <a:xfrm>
                       <a:off x="0" y="0"/>
-                      <a:ext cx="5943600" cy="4371975"/>
+                      <a:ext cx="5943600" cy="3743325"/>
                     </a:xfrm>
                     <a:prstGeom prst="rect">
                       <a:avLst/>
@@ -3003,251 +2868,20 @@
       <w:pPr>
         <w:rPr>
           <w:rFonts w:ascii="Times New Roman" w:hAnsi="Times New Roman" w:cs="Times New Roman"/>
-          <w:b/>
-          <w:bCs/>
-          <w:sz w:val="40"/>
-          <w:szCs w:val="40"/>
-        </w:rPr>
-      </w:pPr>
-    </w:p>
-    <w:p>
-      <w:pPr>
-        <w:rPr>
-          <w:rFonts w:ascii="Times New Roman" w:hAnsi="Times New Roman" w:cs="Times New Roman"/>
-          <w:b/>
-          <w:bCs/>
-          <w:sz w:val="40"/>
-          <w:szCs w:val="40"/>
-        </w:rPr>
-      </w:pPr>
-    </w:p>
-    <w:p>
-      <w:pPr>
-        <w:rPr>
-          <w:rFonts w:ascii="Times New Roman" w:hAnsi="Times New Roman" w:cs="Times New Roman"/>
-          <w:sz w:val="40"/>
-          <w:szCs w:val="40"/>
-        </w:rPr>
-      </w:pPr>
-      <w:r>
-        <w:rPr>
-          <w:rFonts w:ascii="Times New Roman" w:hAnsi="Times New Roman" w:cs="Times New Roman"/>
-          <w:b/>
-          <w:bCs/>
-          <w:sz w:val="40"/>
-          <w:szCs w:val="40"/>
-        </w:rPr>
-        <w:t>Cart:</w:t>
-      </w:r>
-      <w:r>
-        <w:rPr>
-          <w:rFonts w:ascii="Times New Roman" w:hAnsi="Times New Roman" w:cs="Times New Roman"/>
-          <w:b/>
-          <w:bCs/>
-          <w:sz w:val="40"/>
-          <w:szCs w:val="40"/>
-        </w:rPr>
-        <w:t xml:space="preserve"> </w:t>
-      </w:r>
-      <w:r>
-        <w:rPr>
-          <w:rFonts w:ascii="Times New Roman" w:hAnsi="Times New Roman" w:cs="Times New Roman"/>
-          <w:sz w:val="40"/>
-          <w:szCs w:val="40"/>
-        </w:rPr>
-        <w:t>In the cart Component the user can do the following operations.</w:t>
-      </w:r>
-    </w:p>
-    <w:p>
-      <w:pPr>
-        <w:pStyle w:val="ListParagraph"/>
-        <w:numPr>
-          <w:ilvl w:val="0"/>
-          <w:numId w:val="13"/>
-        </w:numPr>
-        <w:rPr>
-          <w:rFonts w:ascii="Times New Roman" w:hAnsi="Times New Roman" w:cs="Times New Roman"/>
-          <w:sz w:val="40"/>
-          <w:szCs w:val="40"/>
-        </w:rPr>
-      </w:pPr>
-      <w:r>
-        <w:rPr>
-          <w:rFonts w:ascii="Times New Roman" w:hAnsi="Times New Roman" w:cs="Times New Roman"/>
-          <w:sz w:val="40"/>
-          <w:szCs w:val="40"/>
-        </w:rPr>
-        <w:t>Select Items from cart</w:t>
-      </w:r>
-    </w:p>
-    <w:p>
-      <w:pPr>
-        <w:pStyle w:val="ListParagraph"/>
-        <w:numPr>
-          <w:ilvl w:val="0"/>
-          <w:numId w:val="13"/>
-        </w:numPr>
-        <w:rPr>
-          <w:rFonts w:ascii="Times New Roman" w:hAnsi="Times New Roman" w:cs="Times New Roman"/>
-          <w:sz w:val="40"/>
-          <w:szCs w:val="40"/>
-        </w:rPr>
-      </w:pPr>
-      <w:r>
-        <w:rPr>
-          <w:rFonts w:ascii="Times New Roman" w:hAnsi="Times New Roman" w:cs="Times New Roman"/>
-          <w:sz w:val="40"/>
-          <w:szCs w:val="40"/>
-        </w:rPr>
-        <w:t>Delete Items from Cart</w:t>
-      </w:r>
-    </w:p>
-    <w:p>
-      <w:pPr>
-        <w:pStyle w:val="ListParagraph"/>
-        <w:numPr>
-          <w:ilvl w:val="0"/>
-          <w:numId w:val="13"/>
-        </w:numPr>
-        <w:rPr>
-          <w:rFonts w:ascii="Times New Roman" w:hAnsi="Times New Roman" w:cs="Times New Roman"/>
-          <w:sz w:val="40"/>
-          <w:szCs w:val="40"/>
-        </w:rPr>
-      </w:pPr>
-      <w:r>
-        <w:rPr>
-          <w:rFonts w:ascii="Times New Roman" w:hAnsi="Times New Roman" w:cs="Times New Roman"/>
-          <w:sz w:val="40"/>
-          <w:szCs w:val="40"/>
-        </w:rPr>
-        <w:t>Update quantity of Items in the cart</w:t>
-      </w:r>
-    </w:p>
-    <w:p>
-      <w:pPr>
-        <w:pStyle w:val="ListParagraph"/>
-        <w:numPr>
-          <w:ilvl w:val="0"/>
-          <w:numId w:val="13"/>
-        </w:numPr>
-        <w:rPr>
-          <w:rFonts w:ascii="Times New Roman" w:hAnsi="Times New Roman" w:cs="Times New Roman"/>
-          <w:sz w:val="40"/>
-          <w:szCs w:val="40"/>
-        </w:rPr>
-      </w:pPr>
-      <w:r>
-        <w:rPr>
-          <w:rFonts w:ascii="Times New Roman" w:hAnsi="Times New Roman" w:cs="Times New Roman"/>
-          <w:sz w:val="40"/>
-          <w:szCs w:val="40"/>
-        </w:rPr>
-        <w:t>View Items in the cart</w:t>
-      </w:r>
-    </w:p>
-    <w:p>
-      <w:pPr>
-        <w:pStyle w:val="ListParagraph"/>
-        <w:numPr>
-          <w:ilvl w:val="0"/>
-          <w:numId w:val="13"/>
-        </w:numPr>
-        <w:rPr>
-          <w:rFonts w:ascii="Times New Roman" w:hAnsi="Times New Roman" w:cs="Times New Roman"/>
-          <w:b/>
-          <w:bCs/>
-          <w:sz w:val="40"/>
-          <w:szCs w:val="40"/>
-        </w:rPr>
-      </w:pPr>
-      <w:r>
-        <w:rPr>
-          <w:rFonts w:ascii="Times New Roman" w:hAnsi="Times New Roman" w:cs="Times New Roman"/>
-          <w:sz w:val="40"/>
-          <w:szCs w:val="40"/>
-        </w:rPr>
-        <w:t>Checkout after adding all the products into the cart.</w:t>
-      </w:r>
-    </w:p>
-    <w:p>
-      <w:pPr>
-        <w:rPr>
-          <w:rFonts w:ascii="Times New Roman" w:hAnsi="Times New Roman" w:cs="Times New Roman"/>
-          <w:b/>
-          <w:bCs/>
-          <w:sz w:val="40"/>
-          <w:szCs w:val="40"/>
-        </w:rPr>
-      </w:pPr>
-    </w:p>
-    <w:p>
-      <w:pPr>
-        <w:rPr>
-          <w:rFonts w:ascii="Times New Roman" w:hAnsi="Times New Roman" w:cs="Times New Roman"/>
-          <w:sz w:val="40"/>
-          <w:szCs w:val="40"/>
-        </w:rPr>
-      </w:pPr>
-      <w:r>
-        <w:rPr>
-          <w:rFonts w:ascii="Times New Roman" w:hAnsi="Times New Roman" w:cs="Times New Roman"/>
-          <w:b/>
-          <w:bCs/>
-          <w:sz w:val="40"/>
-          <w:szCs w:val="40"/>
+          <w:sz w:val="40"/>
+          <w:szCs w:val="40"/>
+        </w:rPr>
+      </w:pPr>
+      <w:r>
+        <w:rPr>
+          <w:noProof/>
         </w:rPr>
         <w:lastRenderedPageBreak/>
-        <w:t>Select Products:</w:t>
-      </w:r>
-      <w:r>
-        <w:rPr>
-          <w:rFonts w:ascii="Times New Roman" w:hAnsi="Times New Roman" w:cs="Times New Roman"/>
-          <w:b/>
-          <w:bCs/>
-          <w:sz w:val="40"/>
-          <w:szCs w:val="40"/>
-        </w:rPr>
-        <w:t xml:space="preserve"> </w:t>
-      </w:r>
-      <w:r>
-        <w:rPr>
-          <w:rFonts w:ascii="Times New Roman" w:hAnsi="Times New Roman" w:cs="Times New Roman"/>
-          <w:sz w:val="40"/>
-          <w:szCs w:val="40"/>
-        </w:rPr>
-        <w:t>User can add the products into the cat by clicking on add to cart.</w:t>
-      </w:r>
-    </w:p>
-    <w:p>
-      <w:pPr>
-        <w:rPr>
-          <w:rFonts w:ascii="Times New Roman" w:hAnsi="Times New Roman" w:cs="Times New Roman"/>
-          <w:b/>
-          <w:bCs/>
-          <w:sz w:val="40"/>
-          <w:szCs w:val="40"/>
-        </w:rPr>
-      </w:pPr>
-      <w:r>
-        <w:rPr>
-          <w:rFonts w:ascii="Times New Roman" w:hAnsi="Times New Roman" w:cs="Times New Roman"/>
-          <w:b/>
-          <w:bCs/>
-          <w:sz w:val="40"/>
-          <w:szCs w:val="40"/>
-        </w:rPr>
-        <w:t xml:space="preserve">  </w:t>
-      </w:r>
-      <w:r>
-        <w:rPr>
-          <w:noProof/>
-        </w:rPr>
         <w:drawing>
-          <wp:inline distT="0" distB="0" distL="0" distR="0" wp14:anchorId="01F02B50" wp14:editId="54753BEF">
-            <wp:extent cx="5943600" cy="3512185"/>
-            <wp:effectExtent l="0" t="0" r="0" b="0"/>
-            <wp:docPr id="11" name="Picture 11"/>
+          <wp:inline distT="0" distB="0" distL="0" distR="0" wp14:anchorId="25F45D51" wp14:editId="5B5F7FBC">
+            <wp:extent cx="5943600" cy="4371975"/>
+            <wp:effectExtent l="0" t="0" r="0" b="9525"/>
+            <wp:docPr id="8" name="Picture 8"/>
             <wp:cNvGraphicFramePr>
               <a:graphicFrameLocks xmlns:a="http://schemas.openxmlformats.org/drawingml/2006/main" noChangeAspect="1"/>
             </wp:cNvGraphicFramePr>
@@ -3267,7 +2901,7 @@
                   <pic:spPr>
                     <a:xfrm>
                       <a:off x="0" y="0"/>
-                      <a:ext cx="5943600" cy="3512185"/>
+                      <a:ext cx="5943600" cy="4371975"/>
                     </a:xfrm>
                     <a:prstGeom prst="rect">
                       <a:avLst/>
@@ -3295,65 +2929,107 @@
       <w:pPr>
         <w:rPr>
           <w:rFonts w:ascii="Times New Roman" w:hAnsi="Times New Roman" w:cs="Times New Roman"/>
-          <w:sz w:val="40"/>
-          <w:szCs w:val="40"/>
-        </w:rPr>
-      </w:pPr>
-      <w:r>
-        <w:rPr>
-          <w:rFonts w:ascii="Times New Roman" w:hAnsi="Times New Roman" w:cs="Times New Roman"/>
-          <w:b/>
-          <w:bCs/>
-          <w:sz w:val="40"/>
-          <w:szCs w:val="40"/>
-        </w:rPr>
-        <w:t xml:space="preserve">Delete Products: </w:t>
-      </w:r>
-      <w:r>
-        <w:rPr>
-          <w:rFonts w:ascii="Times New Roman" w:hAnsi="Times New Roman" w:cs="Times New Roman"/>
-          <w:sz w:val="40"/>
-          <w:szCs w:val="40"/>
-        </w:rPr>
-        <w:t xml:space="preserve">The user can delete the products from the cart if they don’t want that </w:t>
-      </w:r>
-      <w:proofErr w:type="gramStart"/>
-      <w:r>
-        <w:rPr>
-          <w:rFonts w:ascii="Times New Roman" w:hAnsi="Times New Roman" w:cs="Times New Roman"/>
-          <w:sz w:val="40"/>
-          <w:szCs w:val="40"/>
-        </w:rPr>
-        <w:t>particular  product</w:t>
-      </w:r>
-      <w:proofErr w:type="gramEnd"/>
-      <w:r>
-        <w:rPr>
-          <w:rFonts w:ascii="Times New Roman" w:hAnsi="Times New Roman" w:cs="Times New Roman"/>
-          <w:sz w:val="40"/>
-          <w:szCs w:val="40"/>
-        </w:rPr>
-        <w:t>.</w:t>
-      </w:r>
-    </w:p>
-    <w:p>
-      <w:pPr>
-        <w:rPr>
-          <w:rFonts w:ascii="Times New Roman" w:hAnsi="Times New Roman" w:cs="Times New Roman"/>
-          <w:sz w:val="40"/>
-          <w:szCs w:val="40"/>
-        </w:rPr>
-      </w:pPr>
-      <w:r>
-        <w:rPr>
-          <w:rFonts w:ascii="Times New Roman" w:hAnsi="Times New Roman" w:cs="Times New Roman"/>
-          <w:b/>
-          <w:bCs/>
-          <w:sz w:val="40"/>
-          <w:szCs w:val="40"/>
-        </w:rPr>
-        <w:t xml:space="preserve">Update Products: </w:t>
-      </w:r>
+          <w:b/>
+          <w:bCs/>
+          <w:sz w:val="40"/>
+          <w:szCs w:val="40"/>
+        </w:rPr>
+      </w:pPr>
+    </w:p>
+    <w:p>
+      <w:pPr>
+        <w:rPr>
+          <w:rFonts w:ascii="Times New Roman" w:hAnsi="Times New Roman" w:cs="Times New Roman"/>
+          <w:sz w:val="40"/>
+          <w:szCs w:val="40"/>
+        </w:rPr>
+      </w:pPr>
+      <w:r>
+        <w:rPr>
+          <w:rFonts w:ascii="Times New Roman" w:hAnsi="Times New Roman" w:cs="Times New Roman"/>
+          <w:b/>
+          <w:bCs/>
+          <w:sz w:val="40"/>
+          <w:szCs w:val="40"/>
+        </w:rPr>
+        <w:t>Cart:</w:t>
+      </w:r>
+      <w:r>
+        <w:rPr>
+          <w:rFonts w:ascii="Times New Roman" w:hAnsi="Times New Roman" w:cs="Times New Roman"/>
+          <w:b/>
+          <w:bCs/>
+          <w:sz w:val="40"/>
+          <w:szCs w:val="40"/>
+        </w:rPr>
+        <w:t xml:space="preserve"> </w:t>
+      </w:r>
+      <w:r>
+        <w:rPr>
+          <w:rFonts w:ascii="Times New Roman" w:hAnsi="Times New Roman" w:cs="Times New Roman"/>
+          <w:sz w:val="40"/>
+          <w:szCs w:val="40"/>
+        </w:rPr>
+        <w:t>In the cart Component the user can do the following operations.</w:t>
+      </w:r>
+    </w:p>
+    <w:p>
+      <w:pPr>
+        <w:pStyle w:val="ListParagraph"/>
+        <w:numPr>
+          <w:ilvl w:val="0"/>
+          <w:numId w:val="13"/>
+        </w:numPr>
+        <w:rPr>
+          <w:rFonts w:ascii="Times New Roman" w:hAnsi="Times New Roman" w:cs="Times New Roman"/>
+          <w:sz w:val="40"/>
+          <w:szCs w:val="40"/>
+        </w:rPr>
+      </w:pPr>
+      <w:r>
+        <w:rPr>
+          <w:rFonts w:ascii="Times New Roman" w:hAnsi="Times New Roman" w:cs="Times New Roman"/>
+          <w:sz w:val="40"/>
+          <w:szCs w:val="40"/>
+        </w:rPr>
+        <w:t>Select Items from cart</w:t>
+      </w:r>
+    </w:p>
+    <w:p>
+      <w:pPr>
+        <w:pStyle w:val="ListParagraph"/>
+        <w:numPr>
+          <w:ilvl w:val="0"/>
+          <w:numId w:val="13"/>
+        </w:numPr>
+        <w:rPr>
+          <w:rFonts w:ascii="Times New Roman" w:hAnsi="Times New Roman" w:cs="Times New Roman"/>
+          <w:sz w:val="40"/>
+          <w:szCs w:val="40"/>
+        </w:rPr>
+      </w:pPr>
+      <w:r>
+        <w:rPr>
+          <w:rFonts w:ascii="Times New Roman" w:hAnsi="Times New Roman" w:cs="Times New Roman"/>
+          <w:sz w:val="40"/>
+          <w:szCs w:val="40"/>
+        </w:rPr>
+        <w:t>Delete Items from Cart</w:t>
+      </w:r>
+    </w:p>
+    <w:p>
+      <w:pPr>
+        <w:pStyle w:val="ListParagraph"/>
+        <w:numPr>
+          <w:ilvl w:val="0"/>
+          <w:numId w:val="13"/>
+        </w:numPr>
+        <w:rPr>
+          <w:rFonts w:ascii="Times New Roman" w:hAnsi="Times New Roman" w:cs="Times New Roman"/>
+          <w:sz w:val="40"/>
+          <w:szCs w:val="40"/>
+        </w:rPr>
+      </w:pPr>
       <w:r>
         <w:rPr>
           <w:rFonts w:ascii="Times New Roman" w:hAnsi="Times New Roman" w:cs="Times New Roman"/>
@@ -3365,22 +3041,17 @@
     </w:p>
     <w:p>
       <w:pPr>
-        <w:rPr>
-          <w:rFonts w:ascii="Times New Roman" w:hAnsi="Times New Roman" w:cs="Times New Roman"/>
-          <w:sz w:val="40"/>
-          <w:szCs w:val="40"/>
-        </w:rPr>
-      </w:pPr>
-      <w:r>
-        <w:rPr>
-          <w:rFonts w:ascii="Times New Roman" w:hAnsi="Times New Roman" w:cs="Times New Roman"/>
-          <w:b/>
-          <w:bCs/>
-          <w:sz w:val="40"/>
-          <w:szCs w:val="40"/>
-        </w:rPr>
-        <w:t xml:space="preserve">View Products:  </w:t>
-      </w:r>
+        <w:pStyle w:val="ListParagraph"/>
+        <w:numPr>
+          <w:ilvl w:val="0"/>
+          <w:numId w:val="13"/>
+        </w:numPr>
+        <w:rPr>
+          <w:rFonts w:ascii="Times New Roman" w:hAnsi="Times New Roman" w:cs="Times New Roman"/>
+          <w:sz w:val="40"/>
+          <w:szCs w:val="40"/>
+        </w:rPr>
+      </w:pPr>
       <w:r>
         <w:rPr>
           <w:rFonts w:ascii="Times New Roman" w:hAnsi="Times New Roman" w:cs="Times New Roman"/>
@@ -3392,24 +3063,106 @@
     </w:p>
     <w:p>
       <w:pPr>
-        <w:rPr>
-          <w:rFonts w:ascii="Times New Roman" w:hAnsi="Times New Roman" w:cs="Times New Roman"/>
-          <w:b/>
-          <w:bCs/>
-          <w:sz w:val="40"/>
-          <w:szCs w:val="40"/>
-        </w:rPr>
-      </w:pPr>
+        <w:pStyle w:val="ListParagraph"/>
+        <w:numPr>
+          <w:ilvl w:val="0"/>
+          <w:numId w:val="13"/>
+        </w:numPr>
+        <w:rPr>
+          <w:rFonts w:ascii="Times New Roman" w:hAnsi="Times New Roman" w:cs="Times New Roman"/>
+          <w:b/>
+          <w:bCs/>
+          <w:sz w:val="40"/>
+          <w:szCs w:val="40"/>
+        </w:rPr>
+      </w:pPr>
+      <w:r>
+        <w:rPr>
+          <w:rFonts w:ascii="Times New Roman" w:hAnsi="Times New Roman" w:cs="Times New Roman"/>
+          <w:sz w:val="40"/>
+          <w:szCs w:val="40"/>
+        </w:rPr>
+        <w:t>Checkout after adding all the products into the cart.</w:t>
+      </w:r>
+    </w:p>
+    <w:p>
+      <w:pPr>
+        <w:rPr>
+          <w:rFonts w:ascii="Times New Roman" w:hAnsi="Times New Roman" w:cs="Times New Roman"/>
+          <w:b/>
+          <w:bCs/>
+          <w:sz w:val="40"/>
+          <w:szCs w:val="40"/>
+        </w:rPr>
+      </w:pPr>
+    </w:p>
+    <w:p>
+      <w:pPr>
+        <w:rPr>
+          <w:rFonts w:ascii="Times New Roman" w:hAnsi="Times New Roman" w:cs="Times New Roman"/>
+          <w:sz w:val="40"/>
+          <w:szCs w:val="40"/>
+        </w:rPr>
+      </w:pPr>
+      <w:r>
+        <w:rPr>
+          <w:rFonts w:ascii="Times New Roman" w:hAnsi="Times New Roman" w:cs="Times New Roman"/>
+          <w:b/>
+          <w:bCs/>
+          <w:sz w:val="40"/>
+          <w:szCs w:val="40"/>
+        </w:rPr>
+        <w:lastRenderedPageBreak/>
+        <w:t>Select Products:</w:t>
+      </w:r>
+      <w:r>
+        <w:rPr>
+          <w:rFonts w:ascii="Times New Roman" w:hAnsi="Times New Roman" w:cs="Times New Roman"/>
+          <w:b/>
+          <w:bCs/>
+          <w:sz w:val="40"/>
+          <w:szCs w:val="40"/>
+        </w:rPr>
+        <w:t xml:space="preserve"> </w:t>
+      </w:r>
+      <w:r>
+        <w:rPr>
+          <w:rFonts w:ascii="Times New Roman" w:hAnsi="Times New Roman" w:cs="Times New Roman"/>
+          <w:sz w:val="40"/>
+          <w:szCs w:val="40"/>
+        </w:rPr>
+        <w:t>User can add the products into the cat by clicking on add to cart.</w:t>
+      </w:r>
+    </w:p>
+    <w:p>
+      <w:pPr>
+        <w:rPr>
+          <w:rFonts w:ascii="Times New Roman" w:hAnsi="Times New Roman" w:cs="Times New Roman"/>
+          <w:b/>
+          <w:bCs/>
+          <w:sz w:val="40"/>
+          <w:szCs w:val="40"/>
+        </w:rPr>
+      </w:pPr>
+      <w:r>
+        <w:rPr>
+          <w:rFonts w:ascii="Times New Roman" w:hAnsi="Times New Roman" w:cs="Times New Roman"/>
+          <w:b/>
+          <w:bCs/>
+          <w:sz w:val="40"/>
+          <w:szCs w:val="40"/>
+        </w:rPr>
+        <w:t xml:space="preserve">  </w:t>
+      </w:r>
       <w:r>
         <w:rPr>
           <w:noProof/>
         </w:rPr>
-        <w:lastRenderedPageBreak/>
         <w:drawing>
-          <wp:inline distT="0" distB="0" distL="0" distR="0" wp14:anchorId="73D58D44" wp14:editId="7E6DB78D">
-            <wp:extent cx="5036185" cy="7600950"/>
+          <wp:inline distT="0" distB="0" distL="0" distR="0" wp14:anchorId="01F02B50" wp14:editId="54753BEF">
+            <wp:extent cx="5943600" cy="3512185"/>
             <wp:effectExtent l="0" t="0" r="0" b="0"/>
-            <wp:docPr id="12" name="Picture 12"/>
+            <wp:docPr id="11" name="Picture 11"/>
             <wp:cNvGraphicFramePr>
               <a:graphicFrameLocks xmlns:a="http://schemas.openxmlformats.org/drawingml/2006/main" noChangeAspect="1"/>
             </wp:cNvGraphicFramePr>
@@ -3429,7 +3182,7 @@
                   <pic:spPr>
                     <a:xfrm>
                       <a:off x="0" y="0"/>
-                      <a:ext cx="5036185" cy="7600950"/>
+                      <a:ext cx="5943600" cy="3512185"/>
                     </a:xfrm>
                     <a:prstGeom prst="rect">
                       <a:avLst/>
@@ -3446,76 +3199,122 @@
       <w:pPr>
         <w:rPr>
           <w:rFonts w:ascii="Times New Roman" w:hAnsi="Times New Roman" w:cs="Times New Roman"/>
-          <w:sz w:val="40"/>
-          <w:szCs w:val="40"/>
-        </w:rPr>
-      </w:pPr>
-      <w:r>
-        <w:rPr>
-          <w:rFonts w:ascii="Times New Roman" w:hAnsi="Times New Roman" w:cs="Times New Roman"/>
-          <w:b/>
-          <w:bCs/>
-          <w:sz w:val="40"/>
-          <w:szCs w:val="40"/>
+          <w:b/>
+          <w:bCs/>
+          <w:sz w:val="40"/>
+          <w:szCs w:val="40"/>
+        </w:rPr>
+      </w:pPr>
+    </w:p>
+    <w:p>
+      <w:pPr>
+        <w:rPr>
+          <w:rFonts w:ascii="Times New Roman" w:hAnsi="Times New Roman" w:cs="Times New Roman"/>
+          <w:sz w:val="40"/>
+          <w:szCs w:val="40"/>
+        </w:rPr>
+      </w:pPr>
+      <w:r>
+        <w:rPr>
+          <w:rFonts w:ascii="Times New Roman" w:hAnsi="Times New Roman" w:cs="Times New Roman"/>
+          <w:b/>
+          <w:bCs/>
+          <w:sz w:val="40"/>
+          <w:szCs w:val="40"/>
+        </w:rPr>
+        <w:t xml:space="preserve">Delete Products: </w:t>
+      </w:r>
+      <w:r>
+        <w:rPr>
+          <w:rFonts w:ascii="Times New Roman" w:hAnsi="Times New Roman" w:cs="Times New Roman"/>
+          <w:sz w:val="40"/>
+          <w:szCs w:val="40"/>
+        </w:rPr>
+        <w:t>The user can delete the products from the cart if they don’t want that particular  product</w:t>
+      </w:r>
+      <w:r>
+        <w:rPr>
+          <w:rFonts w:ascii="Times New Roman" w:hAnsi="Times New Roman" w:cs="Times New Roman"/>
+          <w:sz w:val="40"/>
+          <w:szCs w:val="40"/>
+        </w:rPr>
+        <w:t>.</w:t>
+      </w:r>
+    </w:p>
+    <w:p>
+      <w:pPr>
+        <w:rPr>
+          <w:rFonts w:ascii="Times New Roman" w:hAnsi="Times New Roman" w:cs="Times New Roman"/>
+          <w:sz w:val="40"/>
+          <w:szCs w:val="40"/>
+        </w:rPr>
+      </w:pPr>
+      <w:r>
+        <w:rPr>
+          <w:rFonts w:ascii="Times New Roman" w:hAnsi="Times New Roman" w:cs="Times New Roman"/>
+          <w:b/>
+          <w:bCs/>
+          <w:sz w:val="40"/>
+          <w:szCs w:val="40"/>
+        </w:rPr>
+        <w:t xml:space="preserve">Update Products: </w:t>
+      </w:r>
+      <w:r>
+        <w:rPr>
+          <w:rFonts w:ascii="Times New Roman" w:hAnsi="Times New Roman" w:cs="Times New Roman"/>
+          <w:sz w:val="40"/>
+          <w:szCs w:val="40"/>
+        </w:rPr>
+        <w:t>Update quantity of Items in the cart</w:t>
+      </w:r>
+    </w:p>
+    <w:p>
+      <w:pPr>
+        <w:rPr>
+          <w:rFonts w:ascii="Times New Roman" w:hAnsi="Times New Roman" w:cs="Times New Roman"/>
+          <w:sz w:val="40"/>
+          <w:szCs w:val="40"/>
+        </w:rPr>
+      </w:pPr>
+      <w:r>
+        <w:rPr>
+          <w:rFonts w:ascii="Times New Roman" w:hAnsi="Times New Roman" w:cs="Times New Roman"/>
+          <w:b/>
+          <w:bCs/>
+          <w:sz w:val="40"/>
+          <w:szCs w:val="40"/>
+        </w:rPr>
+        <w:t xml:space="preserve">View Products:  </w:t>
+      </w:r>
+      <w:r>
+        <w:rPr>
+          <w:rFonts w:ascii="Times New Roman" w:hAnsi="Times New Roman" w:cs="Times New Roman"/>
+          <w:sz w:val="40"/>
+          <w:szCs w:val="40"/>
+        </w:rPr>
+        <w:t>View Items in the cart</w:t>
+      </w:r>
+    </w:p>
+    <w:p>
+      <w:pPr>
+        <w:rPr>
+          <w:rFonts w:ascii="Times New Roman" w:hAnsi="Times New Roman" w:cs="Times New Roman"/>
+          <w:b/>
+          <w:bCs/>
+          <w:sz w:val="40"/>
+          <w:szCs w:val="40"/>
+        </w:rPr>
+      </w:pPr>
+      <w:r>
+        <w:rPr>
+          <w:noProof/>
         </w:rPr>
         <w:lastRenderedPageBreak/>
-        <w:t xml:space="preserve">Checkout-Cart: </w:t>
-      </w:r>
-      <w:r>
-        <w:rPr>
-          <w:rFonts w:ascii="Times New Roman" w:hAnsi="Times New Roman" w:cs="Times New Roman"/>
-          <w:sz w:val="40"/>
-          <w:szCs w:val="40"/>
-        </w:rPr>
-        <w:t xml:space="preserve">When the user clicks on checkout-cart, </w:t>
-      </w:r>
-      <w:proofErr w:type="gramStart"/>
-      <w:r>
-        <w:rPr>
-          <w:rFonts w:ascii="Times New Roman" w:hAnsi="Times New Roman" w:cs="Times New Roman"/>
-          <w:sz w:val="40"/>
-          <w:szCs w:val="40"/>
-        </w:rPr>
-        <w:t>It</w:t>
-      </w:r>
-      <w:proofErr w:type="gramEnd"/>
-      <w:r>
-        <w:rPr>
-          <w:rFonts w:ascii="Times New Roman" w:hAnsi="Times New Roman" w:cs="Times New Roman"/>
-          <w:sz w:val="40"/>
-          <w:szCs w:val="40"/>
-        </w:rPr>
-        <w:t xml:space="preserve"> will display all the products that you have selected.</w:t>
-      </w:r>
-    </w:p>
-    <w:p>
-      <w:pPr>
-        <w:rPr>
-          <w:rFonts w:ascii="Times New Roman" w:hAnsi="Times New Roman" w:cs="Times New Roman"/>
-          <w:sz w:val="40"/>
-          <w:szCs w:val="40"/>
-        </w:rPr>
-      </w:pPr>
-    </w:p>
-    <w:p>
-      <w:pPr>
-        <w:rPr>
-          <w:rFonts w:ascii="Times New Roman" w:hAnsi="Times New Roman" w:cs="Times New Roman"/>
-          <w:b/>
-          <w:bCs/>
-          <w:sz w:val="40"/>
-          <w:szCs w:val="40"/>
-        </w:rPr>
-      </w:pPr>
-      <w:r>
-        <w:rPr>
-          <w:noProof/>
-        </w:rPr>
         <w:drawing>
-          <wp:inline distT="0" distB="0" distL="0" distR="0" wp14:anchorId="2172B0E2" wp14:editId="07FA6ACC">
-            <wp:extent cx="5943600" cy="6200775"/>
-            <wp:effectExtent l="0" t="0" r="0" b="9525"/>
-            <wp:docPr id="26" name="Picture 26"/>
+          <wp:inline distT="0" distB="0" distL="0" distR="0" wp14:anchorId="73D58D44" wp14:editId="7E6DB78D">
+            <wp:extent cx="5036185" cy="7600950"/>
+            <wp:effectExtent l="0" t="0" r="0" b="0"/>
+            <wp:docPr id="12" name="Picture 12"/>
             <wp:cNvGraphicFramePr>
               <a:graphicFrameLocks xmlns:a="http://schemas.openxmlformats.org/drawingml/2006/main" noChangeAspect="1"/>
             </wp:cNvGraphicFramePr>
@@ -3535,7 +3334,7 @@
                   <pic:spPr>
                     <a:xfrm>
                       <a:off x="0" y="0"/>
-                      <a:ext cx="5943600" cy="6200775"/>
+                      <a:ext cx="5036185" cy="7600950"/>
                     </a:xfrm>
                     <a:prstGeom prst="rect">
                       <a:avLst/>
@@ -3552,30 +3351,6 @@
       <w:pPr>
         <w:rPr>
           <w:rFonts w:ascii="Times New Roman" w:hAnsi="Times New Roman" w:cs="Times New Roman"/>
-          <w:b/>
-          <w:bCs/>
-          <w:sz w:val="40"/>
-          <w:szCs w:val="40"/>
-        </w:rPr>
-      </w:pPr>
-    </w:p>
-    <w:p>
-      <w:pPr>
-        <w:rPr>
-          <w:rFonts w:ascii="Times New Roman" w:hAnsi="Times New Roman" w:cs="Times New Roman"/>
-          <w:b/>
-          <w:bCs/>
-          <w:sz w:val="40"/>
-          <w:szCs w:val="40"/>
-        </w:rPr>
-      </w:pPr>
-    </w:p>
-    <w:p>
-      <w:pPr>
-        <w:rPr>
-          <w:rFonts w:ascii="Times New Roman" w:hAnsi="Times New Roman" w:cs="Times New Roman"/>
-          <w:b/>
-          <w:bCs/>
           <w:sz w:val="40"/>
           <w:szCs w:val="40"/>
         </w:rPr>
@@ -3589,8 +3364,25 @@
           <w:szCs w:val="40"/>
         </w:rPr>
         <w:lastRenderedPageBreak/>
-        <w:t>Code snippet for checkout:</w:t>
-      </w:r>
+        <w:t xml:space="preserve">Checkout-Cart: </w:t>
+      </w:r>
+      <w:r>
+        <w:rPr>
+          <w:rFonts w:ascii="Times New Roman" w:hAnsi="Times New Roman" w:cs="Times New Roman"/>
+          <w:sz w:val="40"/>
+          <w:szCs w:val="40"/>
+        </w:rPr>
+        <w:t>When the user clicks on checkout-cart, It will display all the products that you have selected.</w:t>
+      </w:r>
+    </w:p>
+    <w:p>
+      <w:pPr>
+        <w:rPr>
+          <w:rFonts w:ascii="Times New Roman" w:hAnsi="Times New Roman" w:cs="Times New Roman"/>
+          <w:sz w:val="40"/>
+          <w:szCs w:val="40"/>
+        </w:rPr>
+      </w:pPr>
     </w:p>
     <w:p>
       <w:pPr>
@@ -3607,10 +3399,10 @@
           <w:noProof/>
         </w:rPr>
         <w:drawing>
-          <wp:inline distT="0" distB="0" distL="0" distR="0" wp14:anchorId="136BE2A4" wp14:editId="4F724B7A">
-            <wp:extent cx="5943600" cy="6638925"/>
+          <wp:inline distT="0" distB="0" distL="0" distR="0" wp14:anchorId="2172B0E2" wp14:editId="07FA6ACC">
+            <wp:extent cx="5943600" cy="6200775"/>
             <wp:effectExtent l="0" t="0" r="0" b="9525"/>
-            <wp:docPr id="14" name="Picture 14"/>
+            <wp:docPr id="26" name="Picture 26"/>
             <wp:cNvGraphicFramePr>
               <a:graphicFrameLocks xmlns:a="http://schemas.openxmlformats.org/drawingml/2006/main" noChangeAspect="1"/>
             </wp:cNvGraphicFramePr>
@@ -3630,7 +3422,7 @@
                   <pic:spPr>
                     <a:xfrm>
                       <a:off x="0" y="0"/>
-                      <a:ext cx="5943600" cy="6638925"/>
+                      <a:ext cx="5943600" cy="6200775"/>
                     </a:xfrm>
                     <a:prstGeom prst="rect">
                       <a:avLst/>
@@ -3684,7 +3476,7 @@
           <w:szCs w:val="40"/>
         </w:rPr>
         <w:lastRenderedPageBreak/>
-        <w:t>Code Snippet for the cart component:</w:t>
+        <w:t>Code snippet for checkout:</w:t>
       </w:r>
     </w:p>
     <w:p>
@@ -3702,10 +3494,10 @@
           <w:noProof/>
         </w:rPr>
         <w:drawing>
-          <wp:inline distT="0" distB="0" distL="0" distR="0" wp14:anchorId="56373737" wp14:editId="53A3A6D4">
-            <wp:extent cx="5943600" cy="7610475"/>
+          <wp:inline distT="0" distB="0" distL="0" distR="0" wp14:anchorId="136BE2A4" wp14:editId="4F724B7A">
+            <wp:extent cx="5943600" cy="6638925"/>
             <wp:effectExtent l="0" t="0" r="0" b="9525"/>
-            <wp:docPr id="13" name="Picture 13"/>
+            <wp:docPr id="14" name="Picture 14"/>
             <wp:cNvGraphicFramePr>
               <a:graphicFrameLocks xmlns:a="http://schemas.openxmlformats.org/drawingml/2006/main" noChangeAspect="1"/>
             </wp:cNvGraphicFramePr>
@@ -3725,7 +3517,7 @@
                   <pic:spPr>
                     <a:xfrm>
                       <a:off x="0" y="0"/>
-                      <a:ext cx="5943600" cy="7610475"/>
+                      <a:ext cx="5943600" cy="6638925"/>
                     </a:xfrm>
                     <a:prstGeom prst="rect">
                       <a:avLst/>
@@ -3748,6 +3540,28 @@
           <w:szCs w:val="40"/>
         </w:rPr>
       </w:pPr>
+    </w:p>
+    <w:p>
+      <w:pPr>
+        <w:rPr>
+          <w:rFonts w:ascii="Times New Roman" w:hAnsi="Times New Roman" w:cs="Times New Roman"/>
+          <w:b/>
+          <w:bCs/>
+          <w:sz w:val="40"/>
+          <w:szCs w:val="40"/>
+        </w:rPr>
+      </w:pPr>
+    </w:p>
+    <w:p>
+      <w:pPr>
+        <w:rPr>
+          <w:rFonts w:ascii="Times New Roman" w:hAnsi="Times New Roman" w:cs="Times New Roman"/>
+          <w:b/>
+          <w:bCs/>
+          <w:sz w:val="40"/>
+          <w:szCs w:val="40"/>
+        </w:rPr>
+      </w:pPr>
       <w:r>
         <w:rPr>
           <w:rFonts w:ascii="Times New Roman" w:hAnsi="Times New Roman" w:cs="Times New Roman"/>
@@ -3757,25 +3571,7 @@
           <w:szCs w:val="40"/>
         </w:rPr>
         <w:lastRenderedPageBreak/>
-        <w:t xml:space="preserve">Order Status: </w:t>
-      </w:r>
-      <w:r>
-        <w:rPr>
-          <w:rFonts w:ascii="Times New Roman" w:hAnsi="Times New Roman" w:cs="Times New Roman"/>
-          <w:sz w:val="40"/>
-          <w:szCs w:val="40"/>
-        </w:rPr>
-        <w:t>user can check their orders history status like shipped, delivered.</w:t>
-      </w:r>
-      <w:r>
-        <w:rPr>
-          <w:rFonts w:ascii="Times New Roman" w:hAnsi="Times New Roman" w:cs="Times New Roman"/>
-          <w:b/>
-          <w:bCs/>
-          <w:sz w:val="40"/>
-          <w:szCs w:val="40"/>
-        </w:rPr>
-        <w:t xml:space="preserve"> </w:t>
+        <w:t>Code Snippet for the cart component:</w:t>
       </w:r>
     </w:p>
     <w:p>
@@ -3793,10 +3589,10 @@
           <w:noProof/>
         </w:rPr>
         <w:drawing>
-          <wp:inline distT="0" distB="0" distL="0" distR="0" wp14:anchorId="703F14FF" wp14:editId="669D71C5">
-            <wp:extent cx="5943600" cy="3749040"/>
-            <wp:effectExtent l="0" t="0" r="0" b="3810"/>
-            <wp:docPr id="28" name="Picture 28"/>
+          <wp:inline distT="0" distB="0" distL="0" distR="0" wp14:anchorId="56373737" wp14:editId="53A3A6D4">
+            <wp:extent cx="5943600" cy="7610475"/>
+            <wp:effectExtent l="0" t="0" r="0" b="9525"/>
+            <wp:docPr id="13" name="Picture 13"/>
             <wp:cNvGraphicFramePr>
               <a:graphicFrameLocks xmlns:a="http://schemas.openxmlformats.org/drawingml/2006/main" noChangeAspect="1"/>
             </wp:cNvGraphicFramePr>
@@ -3816,7 +3612,7 @@
                   <pic:spPr>
                     <a:xfrm>
                       <a:off x="0" y="0"/>
-                      <a:ext cx="5943600" cy="3749040"/>
+                      <a:ext cx="5943600" cy="7610475"/>
                     </a:xfrm>
                     <a:prstGeom prst="rect">
                       <a:avLst/>
@@ -3841,13 +3637,53 @@
       </w:pPr>
       <w:r>
         <w:rPr>
+          <w:rFonts w:ascii="Times New Roman" w:hAnsi="Times New Roman" w:cs="Times New Roman"/>
+          <w:b/>
+          <w:bCs/>
+          <w:sz w:val="40"/>
+          <w:szCs w:val="40"/>
+        </w:rPr>
+        <w:lastRenderedPageBreak/>
+        <w:t xml:space="preserve">Order Status: </w:t>
+      </w:r>
+      <w:r>
+        <w:rPr>
+          <w:rFonts w:ascii="Times New Roman" w:hAnsi="Times New Roman" w:cs="Times New Roman"/>
+          <w:sz w:val="40"/>
+          <w:szCs w:val="40"/>
+        </w:rPr>
+        <w:t>user can check their orders history status like shipped, delivered.</w:t>
+      </w:r>
+      <w:r>
+        <w:rPr>
+          <w:rFonts w:ascii="Times New Roman" w:hAnsi="Times New Roman" w:cs="Times New Roman"/>
+          <w:b/>
+          <w:bCs/>
+          <w:sz w:val="40"/>
+          <w:szCs w:val="40"/>
+        </w:rPr>
+        <w:t xml:space="preserve"> </w:t>
+      </w:r>
+    </w:p>
+    <w:p>
+      <w:pPr>
+        <w:rPr>
+          <w:rFonts w:ascii="Times New Roman" w:hAnsi="Times New Roman" w:cs="Times New Roman"/>
+          <w:b/>
+          <w:bCs/>
+          <w:sz w:val="40"/>
+          <w:szCs w:val="40"/>
+        </w:rPr>
+      </w:pPr>
+      <w:r>
+        <w:rPr>
           <w:noProof/>
         </w:rPr>
         <w:drawing>
-          <wp:inline distT="0" distB="0" distL="0" distR="0" wp14:anchorId="62AB3040" wp14:editId="17AFBF61">
-            <wp:extent cx="5943600" cy="3611245"/>
-            <wp:effectExtent l="0" t="0" r="0" b="8255"/>
-            <wp:docPr id="29" name="Picture 29"/>
+          <wp:inline distT="0" distB="0" distL="0" distR="0" wp14:anchorId="703F14FF" wp14:editId="669D71C5">
+            <wp:extent cx="5943600" cy="3749040"/>
+            <wp:effectExtent l="0" t="0" r="0" b="3810"/>
+            <wp:docPr id="28" name="Picture 28"/>
             <wp:cNvGraphicFramePr>
               <a:graphicFrameLocks xmlns:a="http://schemas.openxmlformats.org/drawingml/2006/main" noChangeAspect="1"/>
             </wp:cNvGraphicFramePr>
@@ -3867,7 +3703,7 @@
                   <pic:spPr>
                     <a:xfrm>
                       <a:off x="0" y="0"/>
-                      <a:ext cx="5943600" cy="3611245"/>
+                      <a:ext cx="5943600" cy="3749040"/>
                     </a:xfrm>
                     <a:prstGeom prst="rect">
                       <a:avLst/>
@@ -3884,165 +3720,21 @@
       <w:pPr>
         <w:rPr>
           <w:rFonts w:ascii="Times New Roman" w:hAnsi="Times New Roman" w:cs="Times New Roman"/>
-          <w:sz w:val="40"/>
-          <w:szCs w:val="40"/>
-        </w:rPr>
-      </w:pPr>
-      <w:r>
-        <w:rPr>
-          <w:rFonts w:ascii="Times New Roman" w:hAnsi="Times New Roman" w:cs="Times New Roman"/>
-          <w:b/>
-          <w:bCs/>
-          <w:sz w:val="40"/>
-          <w:szCs w:val="40"/>
-        </w:rPr>
-        <w:lastRenderedPageBreak/>
-        <w:t xml:space="preserve">Edit Profile: </w:t>
-      </w:r>
-      <w:r>
-        <w:rPr>
-          <w:rFonts w:ascii="Times New Roman" w:hAnsi="Times New Roman" w:cs="Times New Roman"/>
-          <w:sz w:val="40"/>
-          <w:szCs w:val="40"/>
-        </w:rPr>
-        <w:t xml:space="preserve">The user can click on edit profile edit the </w:t>
-      </w:r>
-    </w:p>
-    <w:p>
-      <w:pPr>
-        <w:pStyle w:val="ListParagraph"/>
-        <w:numPr>
-          <w:ilvl w:val="0"/>
-          <w:numId w:val="14"/>
-        </w:numPr>
-        <w:rPr>
-          <w:rFonts w:ascii="Times New Roman" w:hAnsi="Times New Roman" w:cs="Times New Roman"/>
-          <w:sz w:val="40"/>
-          <w:szCs w:val="40"/>
-        </w:rPr>
-      </w:pPr>
-      <w:r>
-        <w:rPr>
-          <w:rFonts w:ascii="Times New Roman" w:hAnsi="Times New Roman" w:cs="Times New Roman"/>
-          <w:sz w:val="40"/>
-          <w:szCs w:val="40"/>
-        </w:rPr>
-        <w:t>FirstName</w:t>
-      </w:r>
-    </w:p>
-    <w:p>
-      <w:pPr>
-        <w:pStyle w:val="ListParagraph"/>
-        <w:numPr>
-          <w:ilvl w:val="0"/>
-          <w:numId w:val="14"/>
-        </w:numPr>
-        <w:rPr>
-          <w:rFonts w:ascii="Times New Roman" w:hAnsi="Times New Roman" w:cs="Times New Roman"/>
-          <w:sz w:val="40"/>
-          <w:szCs w:val="40"/>
-        </w:rPr>
-      </w:pPr>
-      <w:r>
-        <w:rPr>
-          <w:rFonts w:ascii="Times New Roman" w:hAnsi="Times New Roman" w:cs="Times New Roman"/>
-          <w:sz w:val="40"/>
-          <w:szCs w:val="40"/>
-        </w:rPr>
-        <w:t>LastName</w:t>
-      </w:r>
-    </w:p>
-    <w:p>
-      <w:pPr>
-        <w:pStyle w:val="ListParagraph"/>
-        <w:numPr>
-          <w:ilvl w:val="0"/>
-          <w:numId w:val="14"/>
-        </w:numPr>
-        <w:rPr>
-          <w:rFonts w:ascii="Times New Roman" w:hAnsi="Times New Roman" w:cs="Times New Roman"/>
-          <w:sz w:val="40"/>
-          <w:szCs w:val="40"/>
-        </w:rPr>
-      </w:pPr>
-      <w:r>
-        <w:rPr>
-          <w:rFonts w:ascii="Times New Roman" w:hAnsi="Times New Roman" w:cs="Times New Roman"/>
-          <w:sz w:val="40"/>
-          <w:szCs w:val="40"/>
-        </w:rPr>
-        <w:t>Password</w:t>
-      </w:r>
-    </w:p>
-    <w:p>
-      <w:pPr>
-        <w:pStyle w:val="ListParagraph"/>
-        <w:numPr>
-          <w:ilvl w:val="0"/>
-          <w:numId w:val="14"/>
-        </w:numPr>
-        <w:rPr>
-          <w:rFonts w:ascii="Times New Roman" w:hAnsi="Times New Roman" w:cs="Times New Roman"/>
-          <w:sz w:val="40"/>
-          <w:szCs w:val="40"/>
-        </w:rPr>
-      </w:pPr>
-      <w:r>
-        <w:rPr>
-          <w:rFonts w:ascii="Times New Roman" w:hAnsi="Times New Roman" w:cs="Times New Roman"/>
-          <w:sz w:val="40"/>
-          <w:szCs w:val="40"/>
-        </w:rPr>
-        <w:t>Email</w:t>
-      </w:r>
-    </w:p>
-    <w:p>
-      <w:pPr>
-        <w:pStyle w:val="ListParagraph"/>
-        <w:numPr>
-          <w:ilvl w:val="0"/>
-          <w:numId w:val="14"/>
-        </w:numPr>
-        <w:rPr>
-          <w:rFonts w:ascii="Times New Roman" w:hAnsi="Times New Roman" w:cs="Times New Roman"/>
-          <w:sz w:val="40"/>
-          <w:szCs w:val="40"/>
-        </w:rPr>
-      </w:pPr>
-      <w:r>
-        <w:rPr>
-          <w:rFonts w:ascii="Times New Roman" w:hAnsi="Times New Roman" w:cs="Times New Roman"/>
-          <w:sz w:val="40"/>
-          <w:szCs w:val="40"/>
-        </w:rPr>
-        <w:t>Address</w:t>
-      </w:r>
-    </w:p>
-    <w:p>
-      <w:pPr>
-        <w:rPr>
-          <w:rFonts w:ascii="Times New Roman" w:hAnsi="Times New Roman" w:cs="Times New Roman"/>
-          <w:sz w:val="40"/>
-          <w:szCs w:val="40"/>
-        </w:rPr>
-      </w:pPr>
-      <w:r>
-        <w:rPr>
-          <w:rFonts w:ascii="Times New Roman" w:hAnsi="Times New Roman" w:cs="Times New Roman"/>
-          <w:sz w:val="40"/>
-          <w:szCs w:val="40"/>
-        </w:rPr>
-        <w:t xml:space="preserve">        </w:t>
-      </w:r>
+          <w:b/>
+          <w:bCs/>
+          <w:sz w:val="40"/>
+          <w:szCs w:val="40"/>
+        </w:rPr>
+      </w:pPr>
       <w:r>
         <w:rPr>
           <w:noProof/>
         </w:rPr>
         <w:drawing>
-          <wp:inline distT="0" distB="0" distL="0" distR="0" wp14:anchorId="62D8747B" wp14:editId="081ECFB6">
-            <wp:extent cx="4133850" cy="4943475"/>
-            <wp:effectExtent l="0" t="0" r="0" b="9525"/>
-            <wp:docPr id="30" name="Picture 30"/>
+          <wp:inline distT="0" distB="0" distL="0" distR="0" wp14:anchorId="62AB3040" wp14:editId="17AFBF61">
+            <wp:extent cx="5943600" cy="3611245"/>
+            <wp:effectExtent l="0" t="0" r="0" b="8255"/>
+            <wp:docPr id="29" name="Picture 29"/>
             <wp:cNvGraphicFramePr>
               <a:graphicFrameLocks xmlns:a="http://schemas.openxmlformats.org/drawingml/2006/main" noChangeAspect="1"/>
             </wp:cNvGraphicFramePr>
@@ -4062,7 +3754,7 @@
                   <pic:spPr>
                     <a:xfrm>
                       <a:off x="0" y="0"/>
-                      <a:ext cx="4133850" cy="4943475"/>
+                      <a:ext cx="5943600" cy="3611245"/>
                     </a:xfrm>
                     <a:prstGeom prst="rect">
                       <a:avLst/>
@@ -4091,61 +3783,153 @@
           <w:sz w:val="40"/>
           <w:szCs w:val="40"/>
         </w:rPr>
-        <w:t>Add-Funds:</w:t>
-      </w:r>
-      <w:r>
-        <w:rPr>
-          <w:rFonts w:ascii="Times New Roman" w:hAnsi="Times New Roman" w:cs="Times New Roman"/>
-          <w:b/>
-          <w:bCs/>
-          <w:sz w:val="40"/>
-          <w:szCs w:val="40"/>
-        </w:rPr>
-        <w:t xml:space="preserve"> </w:t>
-      </w:r>
-      <w:r>
-        <w:rPr>
-          <w:rFonts w:ascii="Times New Roman" w:hAnsi="Times New Roman" w:cs="Times New Roman"/>
-          <w:sz w:val="40"/>
-          <w:szCs w:val="40"/>
-        </w:rPr>
-        <w:t>The user can add funds to his account</w:t>
-      </w:r>
-      <w:r>
-        <w:rPr>
-          <w:rFonts w:ascii="Times New Roman" w:hAnsi="Times New Roman" w:cs="Times New Roman"/>
-          <w:sz w:val="40"/>
-          <w:szCs w:val="40"/>
-        </w:rPr>
-        <w:t xml:space="preserve"> by entering the account Number</w:t>
-      </w:r>
-      <w:r>
-        <w:rPr>
-          <w:rFonts w:ascii="Times New Roman" w:hAnsi="Times New Roman" w:cs="Times New Roman"/>
-          <w:sz w:val="40"/>
-          <w:szCs w:val="40"/>
-        </w:rPr>
-        <w:t>, but we will provide default funds to the user.</w:t>
-      </w:r>
-    </w:p>
-    <w:p>
-      <w:pPr>
-        <w:rPr>
-          <w:rFonts w:ascii="Times New Roman" w:hAnsi="Times New Roman" w:cs="Times New Roman"/>
-          <w:sz w:val="40"/>
-          <w:szCs w:val="40"/>
-        </w:rPr>
-      </w:pPr>
+        <w:lastRenderedPageBreak/>
+        <w:t xml:space="preserve">Edit Profile: </w:t>
+      </w:r>
+      <w:r>
+        <w:rPr>
+          <w:rFonts w:ascii="Times New Roman" w:hAnsi="Times New Roman" w:cs="Times New Roman"/>
+          <w:sz w:val="40"/>
+          <w:szCs w:val="40"/>
+        </w:rPr>
+        <w:t xml:space="preserve">The user can click on edit profile edit the </w:t>
+      </w:r>
+    </w:p>
+    <w:p>
+      <w:pPr>
+        <w:pStyle w:val="ListParagraph"/>
+        <w:numPr>
+          <w:ilvl w:val="0"/>
+          <w:numId w:val="14"/>
+        </w:numPr>
+        <w:rPr>
+          <w:rFonts w:ascii="Times New Roman" w:hAnsi="Times New Roman" w:cs="Times New Roman"/>
+          <w:sz w:val="40"/>
+          <w:szCs w:val="40"/>
+        </w:rPr>
+      </w:pPr>
+      <w:r>
+        <w:rPr>
+          <w:rFonts w:ascii="Times New Roman" w:hAnsi="Times New Roman" w:cs="Times New Roman"/>
+          <w:sz w:val="40"/>
+          <w:szCs w:val="40"/>
+        </w:rPr>
+        <w:t>FirstName</w:t>
+      </w:r>
+    </w:p>
+    <w:p>
+      <w:pPr>
+        <w:pStyle w:val="ListParagraph"/>
+        <w:numPr>
+          <w:ilvl w:val="0"/>
+          <w:numId w:val="14"/>
+        </w:numPr>
+        <w:rPr>
+          <w:rFonts w:ascii="Times New Roman" w:hAnsi="Times New Roman" w:cs="Times New Roman"/>
+          <w:sz w:val="40"/>
+          <w:szCs w:val="40"/>
+        </w:rPr>
+      </w:pPr>
+      <w:r>
+        <w:rPr>
+          <w:rFonts w:ascii="Times New Roman" w:hAnsi="Times New Roman" w:cs="Times New Roman"/>
+          <w:sz w:val="40"/>
+          <w:szCs w:val="40"/>
+        </w:rPr>
+        <w:t>LastName</w:t>
+      </w:r>
+    </w:p>
+    <w:p>
+      <w:pPr>
+        <w:pStyle w:val="ListParagraph"/>
+        <w:numPr>
+          <w:ilvl w:val="0"/>
+          <w:numId w:val="14"/>
+        </w:numPr>
+        <w:rPr>
+          <w:rFonts w:ascii="Times New Roman" w:hAnsi="Times New Roman" w:cs="Times New Roman"/>
+          <w:sz w:val="40"/>
+          <w:szCs w:val="40"/>
+        </w:rPr>
+      </w:pPr>
+      <w:r>
+        <w:rPr>
+          <w:rFonts w:ascii="Times New Roman" w:hAnsi="Times New Roman" w:cs="Times New Roman"/>
+          <w:sz w:val="40"/>
+          <w:szCs w:val="40"/>
+        </w:rPr>
+        <w:t>Password</w:t>
+      </w:r>
+    </w:p>
+    <w:p>
+      <w:pPr>
+        <w:pStyle w:val="ListParagraph"/>
+        <w:numPr>
+          <w:ilvl w:val="0"/>
+          <w:numId w:val="14"/>
+        </w:numPr>
+        <w:rPr>
+          <w:rFonts w:ascii="Times New Roman" w:hAnsi="Times New Roman" w:cs="Times New Roman"/>
+          <w:sz w:val="40"/>
+          <w:szCs w:val="40"/>
+        </w:rPr>
+      </w:pPr>
+      <w:r>
+        <w:rPr>
+          <w:rFonts w:ascii="Times New Roman" w:hAnsi="Times New Roman" w:cs="Times New Roman"/>
+          <w:sz w:val="40"/>
+          <w:szCs w:val="40"/>
+        </w:rPr>
+        <w:t>Email</w:t>
+      </w:r>
+    </w:p>
+    <w:p>
+      <w:pPr>
+        <w:pStyle w:val="ListParagraph"/>
+        <w:numPr>
+          <w:ilvl w:val="0"/>
+          <w:numId w:val="14"/>
+        </w:numPr>
+        <w:rPr>
+          <w:rFonts w:ascii="Times New Roman" w:hAnsi="Times New Roman" w:cs="Times New Roman"/>
+          <w:sz w:val="40"/>
+          <w:szCs w:val="40"/>
+        </w:rPr>
+      </w:pPr>
+      <w:r>
+        <w:rPr>
+          <w:rFonts w:ascii="Times New Roman" w:hAnsi="Times New Roman" w:cs="Times New Roman"/>
+          <w:sz w:val="40"/>
+          <w:szCs w:val="40"/>
+        </w:rPr>
+        <w:t>Address</w:t>
+      </w:r>
+    </w:p>
+    <w:p>
+      <w:pPr>
+        <w:rPr>
+          <w:rFonts w:ascii="Times New Roman" w:hAnsi="Times New Roman" w:cs="Times New Roman"/>
+          <w:sz w:val="40"/>
+          <w:szCs w:val="40"/>
+        </w:rPr>
+      </w:pPr>
+      <w:r>
+        <w:rPr>
+          <w:rFonts w:ascii="Times New Roman" w:hAnsi="Times New Roman" w:cs="Times New Roman"/>
+          <w:sz w:val="40"/>
+          <w:szCs w:val="40"/>
+        </w:rPr>
+        <w:t xml:space="preserve">        </w:t>
+      </w:r>
       <w:r>
         <w:rPr>
           <w:noProof/>
         </w:rPr>
-        <w:lastRenderedPageBreak/>
         <w:drawing>
-          <wp:inline distT="0" distB="0" distL="0" distR="0" wp14:anchorId="3FF04FCB" wp14:editId="4191905B">
-            <wp:extent cx="5343525" cy="3276600"/>
-            <wp:effectExtent l="0" t="0" r="9525" b="0"/>
-            <wp:docPr id="31" name="Picture 31"/>
+          <wp:inline distT="0" distB="0" distL="0" distR="0" wp14:anchorId="62D8747B" wp14:editId="081ECFB6">
+            <wp:extent cx="4133850" cy="4943475"/>
+            <wp:effectExtent l="0" t="0" r="0" b="9525"/>
+            <wp:docPr id="30" name="Picture 30"/>
             <wp:cNvGraphicFramePr>
               <a:graphicFrameLocks xmlns:a="http://schemas.openxmlformats.org/drawingml/2006/main" noChangeAspect="1"/>
             </wp:cNvGraphicFramePr>
@@ -4165,7 +3949,7 @@
                   <pic:spPr>
                     <a:xfrm>
                       <a:off x="0" y="0"/>
-                      <a:ext cx="5343525" cy="3276600"/>
+                      <a:ext cx="4133850" cy="4943475"/>
                     </a:xfrm>
                     <a:prstGeom prst="rect">
                       <a:avLst/>
@@ -4186,287 +3970,55 @@
           <w:szCs w:val="40"/>
         </w:rPr>
       </w:pPr>
-    </w:p>
-    <w:p>
-      <w:pPr>
-        <w:jc w:val="center"/>
-        <w:rPr>
-          <w:rFonts w:ascii="Times New Roman" w:hAnsi="Times New Roman" w:cs="Times New Roman"/>
-          <w:b/>
-          <w:bCs/>
-          <w:sz w:val="48"/>
-          <w:szCs w:val="48"/>
-        </w:rPr>
-      </w:pPr>
-      <w:r>
-        <w:rPr>
-          <w:rFonts w:ascii="Times New Roman" w:hAnsi="Times New Roman" w:cs="Times New Roman"/>
-          <w:b/>
-          <w:bCs/>
-          <w:sz w:val="48"/>
-          <w:szCs w:val="48"/>
-        </w:rPr>
-        <w:t>EMPLOYEE PANEL</w:t>
-      </w:r>
-    </w:p>
-    <w:p>
-      <w:pPr>
-        <w:pStyle w:val="ListParagraph"/>
-        <w:numPr>
-          <w:ilvl w:val="0"/>
-          <w:numId w:val="15"/>
-        </w:numPr>
-        <w:rPr>
-          <w:rFonts w:ascii="Times New Roman" w:hAnsi="Times New Roman" w:cs="Times New Roman"/>
-          <w:sz w:val="40"/>
-          <w:szCs w:val="40"/>
-        </w:rPr>
-      </w:pPr>
-      <w:r>
-        <w:rPr>
-          <w:rFonts w:ascii="Times New Roman" w:hAnsi="Times New Roman" w:cs="Times New Roman"/>
-          <w:sz w:val="40"/>
-          <w:szCs w:val="40"/>
-        </w:rPr>
-        <w:t xml:space="preserve"> The employee can sign-in by entering the login credentials like</w:t>
-      </w:r>
-    </w:p>
-    <w:p>
-      <w:pPr>
-        <w:pStyle w:val="ListParagraph"/>
-        <w:numPr>
-          <w:ilvl w:val="0"/>
-          <w:numId w:val="16"/>
-        </w:numPr>
-        <w:rPr>
-          <w:rFonts w:ascii="Times New Roman" w:hAnsi="Times New Roman" w:cs="Times New Roman"/>
-          <w:sz w:val="40"/>
-          <w:szCs w:val="40"/>
-        </w:rPr>
-      </w:pPr>
-      <w:r>
-        <w:rPr>
-          <w:rFonts w:ascii="Times New Roman" w:hAnsi="Times New Roman" w:cs="Times New Roman"/>
-          <w:sz w:val="40"/>
-          <w:szCs w:val="40"/>
-        </w:rPr>
-        <w:t>Email</w:t>
-      </w:r>
-    </w:p>
-    <w:p>
-      <w:pPr>
-        <w:pStyle w:val="ListParagraph"/>
-        <w:numPr>
-          <w:ilvl w:val="0"/>
-          <w:numId w:val="16"/>
-        </w:numPr>
-        <w:rPr>
-          <w:rFonts w:ascii="Times New Roman" w:hAnsi="Times New Roman" w:cs="Times New Roman"/>
-          <w:sz w:val="40"/>
-          <w:szCs w:val="40"/>
-        </w:rPr>
-      </w:pPr>
-      <w:r>
-        <w:rPr>
-          <w:rFonts w:ascii="Times New Roman" w:hAnsi="Times New Roman" w:cs="Times New Roman"/>
-          <w:sz w:val="40"/>
-          <w:szCs w:val="40"/>
-        </w:rPr>
-        <w:t>Password</w:t>
-      </w:r>
-    </w:p>
-    <w:p>
-      <w:pPr>
-        <w:pStyle w:val="ListParagraph"/>
-        <w:ind w:left="1440"/>
-        <w:rPr>
-          <w:rFonts w:ascii="Times New Roman" w:hAnsi="Times New Roman" w:cs="Times New Roman"/>
-          <w:sz w:val="40"/>
-          <w:szCs w:val="40"/>
-        </w:rPr>
-      </w:pPr>
-    </w:p>
-    <w:p>
-      <w:pPr>
-        <w:pStyle w:val="ListParagraph"/>
-        <w:numPr>
-          <w:ilvl w:val="0"/>
-          <w:numId w:val="15"/>
-        </w:numPr>
-        <w:rPr>
-          <w:rFonts w:ascii="Times New Roman" w:hAnsi="Times New Roman" w:cs="Times New Roman"/>
-          <w:sz w:val="40"/>
-          <w:szCs w:val="40"/>
-        </w:rPr>
-      </w:pPr>
-      <w:r>
-        <w:rPr>
-          <w:rFonts w:ascii="Times New Roman" w:hAnsi="Times New Roman" w:cs="Times New Roman"/>
-          <w:sz w:val="40"/>
-          <w:szCs w:val="40"/>
-        </w:rPr>
-        <w:t xml:space="preserve">After successful </w:t>
-      </w:r>
-      <w:proofErr w:type="gramStart"/>
-      <w:r>
-        <w:rPr>
-          <w:rFonts w:ascii="Times New Roman" w:hAnsi="Times New Roman" w:cs="Times New Roman"/>
-          <w:sz w:val="40"/>
-          <w:szCs w:val="40"/>
-        </w:rPr>
-        <w:t>login</w:t>
-      </w:r>
-      <w:proofErr w:type="gramEnd"/>
-      <w:r>
-        <w:rPr>
-          <w:rFonts w:ascii="Times New Roman" w:hAnsi="Times New Roman" w:cs="Times New Roman"/>
-          <w:sz w:val="40"/>
-          <w:szCs w:val="40"/>
-        </w:rPr>
-        <w:t xml:space="preserve"> the employee will see the dashboard with the following functionalities </w:t>
-      </w:r>
-    </w:p>
-    <w:p>
-      <w:pPr>
-        <w:pStyle w:val="ListParagraph"/>
-        <w:numPr>
-          <w:ilvl w:val="1"/>
-          <w:numId w:val="20"/>
-        </w:numPr>
-        <w:rPr>
-          <w:rFonts w:ascii="Times New Roman" w:hAnsi="Times New Roman" w:cs="Times New Roman"/>
-          <w:sz w:val="40"/>
-          <w:szCs w:val="40"/>
-        </w:rPr>
-      </w:pPr>
-      <w:r>
-        <w:rPr>
-          <w:rFonts w:ascii="Times New Roman" w:hAnsi="Times New Roman" w:cs="Times New Roman"/>
-          <w:sz w:val="40"/>
-          <w:szCs w:val="40"/>
-        </w:rPr>
-        <w:t>Send Request</w:t>
-      </w:r>
-    </w:p>
-    <w:p>
-      <w:pPr>
-        <w:pStyle w:val="ListParagraph"/>
-        <w:numPr>
-          <w:ilvl w:val="1"/>
-          <w:numId w:val="20"/>
-        </w:numPr>
-        <w:rPr>
-          <w:rFonts w:ascii="Times New Roman" w:hAnsi="Times New Roman" w:cs="Times New Roman"/>
-          <w:sz w:val="40"/>
-          <w:szCs w:val="40"/>
-        </w:rPr>
-      </w:pPr>
-      <w:r>
-        <w:rPr>
-          <w:rFonts w:ascii="Times New Roman" w:hAnsi="Times New Roman" w:cs="Times New Roman"/>
-          <w:sz w:val="40"/>
-          <w:szCs w:val="40"/>
-        </w:rPr>
-        <w:t>Update Order</w:t>
-      </w:r>
-    </w:p>
-    <w:p>
-      <w:pPr>
-        <w:pStyle w:val="ListParagraph"/>
-        <w:numPr>
-          <w:ilvl w:val="1"/>
-          <w:numId w:val="20"/>
-        </w:numPr>
-        <w:rPr>
-          <w:rFonts w:ascii="Times New Roman" w:hAnsi="Times New Roman" w:cs="Times New Roman"/>
-          <w:sz w:val="40"/>
-          <w:szCs w:val="40"/>
-        </w:rPr>
-      </w:pPr>
-      <w:r>
-        <w:rPr>
-          <w:rFonts w:ascii="Times New Roman" w:hAnsi="Times New Roman" w:cs="Times New Roman"/>
-          <w:sz w:val="40"/>
-          <w:szCs w:val="40"/>
-        </w:rPr>
-        <w:t>Unlock Users</w:t>
-      </w:r>
-    </w:p>
-    <w:p>
-      <w:pPr>
-        <w:pStyle w:val="ListParagraph"/>
-        <w:numPr>
-          <w:ilvl w:val="1"/>
-          <w:numId w:val="20"/>
-        </w:numPr>
-        <w:rPr>
-          <w:rFonts w:ascii="Times New Roman" w:hAnsi="Times New Roman" w:cs="Times New Roman"/>
-          <w:sz w:val="40"/>
-          <w:szCs w:val="40"/>
-        </w:rPr>
-      </w:pPr>
-      <w:r>
-        <w:rPr>
-          <w:rFonts w:ascii="Times New Roman" w:hAnsi="Times New Roman" w:cs="Times New Roman"/>
-          <w:sz w:val="40"/>
-          <w:szCs w:val="40"/>
-        </w:rPr>
-        <w:t>Edit Profile</w:t>
-      </w:r>
-    </w:p>
-    <w:p>
-      <w:pPr>
-        <w:rPr>
-          <w:noProof/>
-        </w:rPr>
-      </w:pPr>
-      <w:r>
-        <w:rPr>
-          <w:rFonts w:ascii="Times New Roman" w:hAnsi="Times New Roman" w:cs="Times New Roman"/>
-          <w:b/>
-          <w:bCs/>
-          <w:sz w:val="40"/>
-          <w:szCs w:val="40"/>
-        </w:rPr>
-        <w:t>Employee Das</w:t>
-      </w:r>
-      <w:r>
-        <w:rPr>
-          <w:rFonts w:ascii="Times New Roman" w:hAnsi="Times New Roman" w:cs="Times New Roman"/>
-          <w:b/>
-          <w:bCs/>
-          <w:sz w:val="40"/>
-          <w:szCs w:val="40"/>
-        </w:rPr>
-        <w:t>h</w:t>
-      </w:r>
-      <w:r>
-        <w:rPr>
-          <w:rFonts w:ascii="Times New Roman" w:hAnsi="Times New Roman" w:cs="Times New Roman"/>
-          <w:b/>
-          <w:bCs/>
-          <w:sz w:val="40"/>
-          <w:szCs w:val="40"/>
-        </w:rPr>
-        <w:t>board:</w:t>
-      </w:r>
-      <w:r>
-        <w:rPr>
-          <w:rFonts w:ascii="Times New Roman" w:hAnsi="Times New Roman" w:cs="Times New Roman"/>
-          <w:b/>
-          <w:bCs/>
-          <w:sz w:val="40"/>
-          <w:szCs w:val="40"/>
-        </w:rPr>
-        <w:t xml:space="preserve">    </w:t>
-      </w:r>
-    </w:p>
-    <w:p>
-      <w:pPr>
-        <w:rPr>
-          <w:rFonts w:ascii="Times New Roman" w:hAnsi="Times New Roman" w:cs="Times New Roman"/>
-          <w:b/>
-          <w:bCs/>
+      <w:r>
+        <w:rPr>
+          <w:rFonts w:ascii="Times New Roman" w:hAnsi="Times New Roman" w:cs="Times New Roman"/>
+          <w:b/>
+          <w:bCs/>
+          <w:sz w:val="40"/>
+          <w:szCs w:val="40"/>
+        </w:rPr>
+        <w:t>Add-Funds:</w:t>
+      </w:r>
+      <w:r>
+        <w:rPr>
+          <w:rFonts w:ascii="Times New Roman" w:hAnsi="Times New Roman" w:cs="Times New Roman"/>
+          <w:b/>
+          <w:bCs/>
+          <w:sz w:val="40"/>
+          <w:szCs w:val="40"/>
+        </w:rPr>
+        <w:t xml:space="preserve"> </w:t>
+      </w:r>
+      <w:r>
+        <w:rPr>
+          <w:rFonts w:ascii="Times New Roman" w:hAnsi="Times New Roman" w:cs="Times New Roman"/>
+          <w:sz w:val="40"/>
+          <w:szCs w:val="40"/>
+        </w:rPr>
+        <w:t>The user can add funds to his account</w:t>
+      </w:r>
+      <w:r>
+        <w:rPr>
+          <w:rFonts w:ascii="Times New Roman" w:hAnsi="Times New Roman" w:cs="Times New Roman"/>
+          <w:sz w:val="40"/>
+          <w:szCs w:val="40"/>
+        </w:rPr>
+        <w:t xml:space="preserve"> by entering the account Number</w:t>
+      </w:r>
+      <w:r>
+        <w:rPr>
+          <w:rFonts w:ascii="Times New Roman" w:hAnsi="Times New Roman" w:cs="Times New Roman"/>
+          <w:sz w:val="40"/>
+          <w:szCs w:val="40"/>
+        </w:rPr>
+        <w:t>, but we will provide default funds to the user.</w:t>
+      </w:r>
+    </w:p>
+    <w:p>
+      <w:pPr>
+        <w:rPr>
+          <w:rFonts w:ascii="Times New Roman" w:hAnsi="Times New Roman" w:cs="Times New Roman"/>
           <w:sz w:val="40"/>
           <w:szCs w:val="40"/>
         </w:rPr>
@@ -4477,10 +4029,10 @@
         </w:rPr>
         <w:lastRenderedPageBreak/>
         <w:drawing>
-          <wp:inline distT="0" distB="0" distL="0" distR="0" wp14:anchorId="62B1D740" wp14:editId="3A82E0A9">
-            <wp:extent cx="5943600" cy="2432685"/>
-            <wp:effectExtent l="0" t="0" r="0" b="5715"/>
-            <wp:docPr id="32" name="Picture 32"/>
+          <wp:inline distT="0" distB="0" distL="0" distR="0" wp14:anchorId="3FF04FCB" wp14:editId="4191905B">
+            <wp:extent cx="5343525" cy="3276600"/>
+            <wp:effectExtent l="0" t="0" r="9525" b="0"/>
+            <wp:docPr id="31" name="Picture 31"/>
             <wp:cNvGraphicFramePr>
               <a:graphicFrameLocks xmlns:a="http://schemas.openxmlformats.org/drawingml/2006/main" noChangeAspect="1"/>
             </wp:cNvGraphicFramePr>
@@ -4500,7 +4052,7 @@
                   <pic:spPr>
                     <a:xfrm>
                       <a:off x="0" y="0"/>
-                      <a:ext cx="5943600" cy="2432685"/>
+                      <a:ext cx="5343525" cy="3276600"/>
                     </a:xfrm>
                     <a:prstGeom prst="rect">
                       <a:avLst/>
@@ -4521,50 +4073,283 @@
           <w:szCs w:val="40"/>
         </w:rPr>
       </w:pPr>
-      <w:r>
-        <w:rPr>
-          <w:rFonts w:ascii="Times New Roman" w:hAnsi="Times New Roman" w:cs="Times New Roman"/>
-          <w:b/>
-          <w:bCs/>
-          <w:sz w:val="40"/>
-          <w:szCs w:val="40"/>
-        </w:rPr>
-        <w:t xml:space="preserve">Send Request: </w:t>
-      </w:r>
-      <w:r>
-        <w:rPr>
-          <w:rFonts w:ascii="Times New Roman" w:hAnsi="Times New Roman" w:cs="Times New Roman"/>
-          <w:sz w:val="40"/>
-          <w:szCs w:val="40"/>
-        </w:rPr>
-        <w:t>Employee can send request to admin to change the price, quantity by entering the product Id.</w:t>
-      </w:r>
-    </w:p>
-    <w:p>
-      <w:pPr>
-        <w:rPr>
-          <w:rFonts w:ascii="Times New Roman" w:hAnsi="Times New Roman" w:cs="Times New Roman"/>
-          <w:sz w:val="40"/>
-          <w:szCs w:val="40"/>
-        </w:rPr>
-      </w:pPr>
-      <w:r>
-        <w:rPr>
-          <w:rFonts w:ascii="Times New Roman" w:hAnsi="Times New Roman" w:cs="Times New Roman"/>
-          <w:sz w:val="40"/>
-          <w:szCs w:val="40"/>
-        </w:rPr>
-        <w:t xml:space="preserve"> </w:t>
-      </w:r>
-      <w:r>
+    </w:p>
+    <w:p>
+      <w:pPr>
+        <w:jc w:val="center"/>
+        <w:rPr>
+          <w:rFonts w:ascii="Times New Roman" w:hAnsi="Times New Roman" w:cs="Times New Roman"/>
+          <w:b/>
+          <w:bCs/>
+          <w:sz w:val="48"/>
+          <w:szCs w:val="48"/>
+        </w:rPr>
+      </w:pPr>
+      <w:r>
+        <w:rPr>
+          <w:rFonts w:ascii="Times New Roman" w:hAnsi="Times New Roman" w:cs="Times New Roman"/>
+          <w:b/>
+          <w:bCs/>
+          <w:sz w:val="48"/>
+          <w:szCs w:val="48"/>
+        </w:rPr>
+        <w:t>EMPLOYEE PANEL</w:t>
+      </w:r>
+    </w:p>
+    <w:p>
+      <w:pPr>
+        <w:pStyle w:val="ListParagraph"/>
+        <w:numPr>
+          <w:ilvl w:val="0"/>
+          <w:numId w:val="15"/>
+        </w:numPr>
+        <w:rPr>
+          <w:rFonts w:ascii="Times New Roman" w:hAnsi="Times New Roman" w:cs="Times New Roman"/>
+          <w:sz w:val="40"/>
+          <w:szCs w:val="40"/>
+        </w:rPr>
+      </w:pPr>
+      <w:r>
+        <w:rPr>
+          <w:rFonts w:ascii="Times New Roman" w:hAnsi="Times New Roman" w:cs="Times New Roman"/>
+          <w:sz w:val="40"/>
+          <w:szCs w:val="40"/>
+        </w:rPr>
+        <w:t xml:space="preserve"> The employee can sign-in by entering the login credentials like</w:t>
+      </w:r>
+    </w:p>
+    <w:p>
+      <w:pPr>
+        <w:pStyle w:val="ListParagraph"/>
+        <w:numPr>
+          <w:ilvl w:val="0"/>
+          <w:numId w:val="16"/>
+        </w:numPr>
+        <w:rPr>
+          <w:rFonts w:ascii="Times New Roman" w:hAnsi="Times New Roman" w:cs="Times New Roman"/>
+          <w:sz w:val="40"/>
+          <w:szCs w:val="40"/>
+        </w:rPr>
+      </w:pPr>
+      <w:r>
+        <w:rPr>
+          <w:rFonts w:ascii="Times New Roman" w:hAnsi="Times New Roman" w:cs="Times New Roman"/>
+          <w:sz w:val="40"/>
+          <w:szCs w:val="40"/>
+        </w:rPr>
+        <w:t>Email</w:t>
+      </w:r>
+    </w:p>
+    <w:p>
+      <w:pPr>
+        <w:pStyle w:val="ListParagraph"/>
+        <w:numPr>
+          <w:ilvl w:val="0"/>
+          <w:numId w:val="16"/>
+        </w:numPr>
+        <w:rPr>
+          <w:rFonts w:ascii="Times New Roman" w:hAnsi="Times New Roman" w:cs="Times New Roman"/>
+          <w:sz w:val="40"/>
+          <w:szCs w:val="40"/>
+        </w:rPr>
+      </w:pPr>
+      <w:r>
+        <w:rPr>
+          <w:rFonts w:ascii="Times New Roman" w:hAnsi="Times New Roman" w:cs="Times New Roman"/>
+          <w:sz w:val="40"/>
+          <w:szCs w:val="40"/>
+        </w:rPr>
+        <w:t>Password</w:t>
+      </w:r>
+    </w:p>
+    <w:p>
+      <w:pPr>
+        <w:pStyle w:val="ListParagraph"/>
+        <w:ind w:left="1440"/>
+        <w:rPr>
+          <w:rFonts w:ascii="Times New Roman" w:hAnsi="Times New Roman" w:cs="Times New Roman"/>
+          <w:sz w:val="40"/>
+          <w:szCs w:val="40"/>
+        </w:rPr>
+      </w:pPr>
+    </w:p>
+    <w:p>
+      <w:pPr>
+        <w:pStyle w:val="ListParagraph"/>
+        <w:numPr>
+          <w:ilvl w:val="0"/>
+          <w:numId w:val="15"/>
+        </w:numPr>
+        <w:rPr>
+          <w:rFonts w:ascii="Times New Roman" w:hAnsi="Times New Roman" w:cs="Times New Roman"/>
+          <w:sz w:val="40"/>
+          <w:szCs w:val="40"/>
+        </w:rPr>
+      </w:pPr>
+      <w:r>
+        <w:rPr>
+          <w:rFonts w:ascii="Times New Roman" w:hAnsi="Times New Roman" w:cs="Times New Roman"/>
+          <w:sz w:val="40"/>
+          <w:szCs w:val="40"/>
+        </w:rPr>
+        <w:t xml:space="preserve">After successful login the employee will see the dashboard with the following functionalities </w:t>
+      </w:r>
+    </w:p>
+    <w:p>
+      <w:pPr>
+        <w:pStyle w:val="ListParagraph"/>
+        <w:numPr>
+          <w:ilvl w:val="1"/>
+          <w:numId w:val="20"/>
+        </w:numPr>
+        <w:rPr>
+          <w:rFonts w:ascii="Times New Roman" w:hAnsi="Times New Roman" w:cs="Times New Roman"/>
+          <w:sz w:val="40"/>
+          <w:szCs w:val="40"/>
+        </w:rPr>
+      </w:pPr>
+      <w:r>
+        <w:rPr>
+          <w:rFonts w:ascii="Times New Roman" w:hAnsi="Times New Roman" w:cs="Times New Roman"/>
+          <w:sz w:val="40"/>
+          <w:szCs w:val="40"/>
+        </w:rPr>
+        <w:t>Send Request</w:t>
+      </w:r>
+    </w:p>
+    <w:p>
+      <w:pPr>
+        <w:pStyle w:val="ListParagraph"/>
+        <w:numPr>
+          <w:ilvl w:val="1"/>
+          <w:numId w:val="20"/>
+        </w:numPr>
+        <w:rPr>
+          <w:rFonts w:ascii="Times New Roman" w:hAnsi="Times New Roman" w:cs="Times New Roman"/>
+          <w:sz w:val="40"/>
+          <w:szCs w:val="40"/>
+        </w:rPr>
+      </w:pPr>
+      <w:r>
+        <w:rPr>
+          <w:rFonts w:ascii="Times New Roman" w:hAnsi="Times New Roman" w:cs="Times New Roman"/>
+          <w:sz w:val="40"/>
+          <w:szCs w:val="40"/>
+        </w:rPr>
+        <w:t>Update Order</w:t>
+      </w:r>
+    </w:p>
+    <w:p>
+      <w:pPr>
+        <w:pStyle w:val="ListParagraph"/>
+        <w:numPr>
+          <w:ilvl w:val="1"/>
+          <w:numId w:val="20"/>
+        </w:numPr>
+        <w:rPr>
+          <w:rFonts w:ascii="Times New Roman" w:hAnsi="Times New Roman" w:cs="Times New Roman"/>
+          <w:sz w:val="40"/>
+          <w:szCs w:val="40"/>
+        </w:rPr>
+      </w:pPr>
+      <w:r>
+        <w:rPr>
+          <w:rFonts w:ascii="Times New Roman" w:hAnsi="Times New Roman" w:cs="Times New Roman"/>
+          <w:sz w:val="40"/>
+          <w:szCs w:val="40"/>
+        </w:rPr>
+        <w:t>Unlock Users</w:t>
+      </w:r>
+    </w:p>
+    <w:p>
+      <w:pPr>
+        <w:pStyle w:val="ListParagraph"/>
+        <w:numPr>
+          <w:ilvl w:val="1"/>
+          <w:numId w:val="20"/>
+        </w:numPr>
+        <w:rPr>
+          <w:rFonts w:ascii="Times New Roman" w:hAnsi="Times New Roman" w:cs="Times New Roman"/>
+          <w:sz w:val="40"/>
+          <w:szCs w:val="40"/>
+        </w:rPr>
+      </w:pPr>
+      <w:r>
+        <w:rPr>
+          <w:rFonts w:ascii="Times New Roman" w:hAnsi="Times New Roman" w:cs="Times New Roman"/>
+          <w:sz w:val="40"/>
+          <w:szCs w:val="40"/>
+        </w:rPr>
+        <w:t>Edit Profile</w:t>
+      </w:r>
+    </w:p>
+    <w:p>
+      <w:pPr>
         <w:rPr>
           <w:noProof/>
         </w:rPr>
+      </w:pPr>
+      <w:r>
+        <w:rPr>
+          <w:rFonts w:ascii="Times New Roman" w:hAnsi="Times New Roman" w:cs="Times New Roman"/>
+          <w:b/>
+          <w:bCs/>
+          <w:sz w:val="40"/>
+          <w:szCs w:val="40"/>
+        </w:rPr>
+        <w:t>Employee Das</w:t>
+      </w:r>
+      <w:r>
+        <w:rPr>
+          <w:rFonts w:ascii="Times New Roman" w:hAnsi="Times New Roman" w:cs="Times New Roman"/>
+          <w:b/>
+          <w:bCs/>
+          <w:sz w:val="40"/>
+          <w:szCs w:val="40"/>
+        </w:rPr>
+        <w:t>h</w:t>
+      </w:r>
+      <w:r>
+        <w:rPr>
+          <w:rFonts w:ascii="Times New Roman" w:hAnsi="Times New Roman" w:cs="Times New Roman"/>
+          <w:b/>
+          <w:bCs/>
+          <w:sz w:val="40"/>
+          <w:szCs w:val="40"/>
+        </w:rPr>
+        <w:t>board:</w:t>
+      </w:r>
+      <w:r>
+        <w:rPr>
+          <w:rFonts w:ascii="Times New Roman" w:hAnsi="Times New Roman" w:cs="Times New Roman"/>
+          <w:b/>
+          <w:bCs/>
+          <w:sz w:val="40"/>
+          <w:szCs w:val="40"/>
+        </w:rPr>
+        <w:t xml:space="preserve">    </w:t>
+      </w:r>
+    </w:p>
+    <w:p>
+      <w:pPr>
+        <w:rPr>
+          <w:rFonts w:ascii="Times New Roman" w:hAnsi="Times New Roman" w:cs="Times New Roman"/>
+          <w:b/>
+          <w:bCs/>
+          <w:sz w:val="40"/>
+          <w:szCs w:val="40"/>
+        </w:rPr>
+      </w:pPr>
+      <w:r>
+        <w:rPr>
+          <w:noProof/>
+        </w:rPr>
+        <w:lastRenderedPageBreak/>
         <w:drawing>
-          <wp:inline distT="0" distB="0" distL="0" distR="0" wp14:anchorId="397CD7AC" wp14:editId="7E7E12A7">
-            <wp:extent cx="5943600" cy="3533775"/>
-            <wp:effectExtent l="0" t="0" r="0" b="9525"/>
-            <wp:docPr id="16" name="Picture 16"/>
+          <wp:inline distT="0" distB="0" distL="0" distR="0" wp14:anchorId="62B1D740" wp14:editId="3A82E0A9">
+            <wp:extent cx="5943600" cy="2432685"/>
+            <wp:effectExtent l="0" t="0" r="0" b="5715"/>
+            <wp:docPr id="32" name="Picture 32"/>
             <wp:cNvGraphicFramePr>
               <a:graphicFrameLocks xmlns:a="http://schemas.openxmlformats.org/drawingml/2006/main" noChangeAspect="1"/>
             </wp:cNvGraphicFramePr>
@@ -4584,7 +4369,7 @@
                   <pic:spPr>
                     <a:xfrm>
                       <a:off x="0" y="0"/>
-                      <a:ext cx="5943600" cy="3533775"/>
+                      <a:ext cx="5943600" cy="2432685"/>
                     </a:xfrm>
                     <a:prstGeom prst="rect">
                       <a:avLst/>
@@ -4601,65 +4386,54 @@
       <w:pPr>
         <w:rPr>
           <w:rFonts w:ascii="Times New Roman" w:hAnsi="Times New Roman" w:cs="Times New Roman"/>
-          <w:b/>
-          <w:bCs/>
-          <w:sz w:val="40"/>
-          <w:szCs w:val="40"/>
-        </w:rPr>
-      </w:pPr>
-    </w:p>
-    <w:p>
-      <w:pPr>
-        <w:rPr>
-          <w:rFonts w:ascii="Times New Roman" w:hAnsi="Times New Roman" w:cs="Times New Roman"/>
-          <w:b/>
-          <w:bCs/>
-          <w:sz w:val="40"/>
-          <w:szCs w:val="40"/>
-        </w:rPr>
-      </w:pPr>
-    </w:p>
-    <w:p>
-      <w:pPr>
-        <w:rPr>
-          <w:rFonts w:ascii="Times New Roman" w:hAnsi="Times New Roman" w:cs="Times New Roman"/>
-          <w:b/>
-          <w:bCs/>
-          <w:sz w:val="40"/>
-          <w:szCs w:val="40"/>
-        </w:rPr>
-      </w:pPr>
-      <w:r>
-        <w:rPr>
-          <w:rFonts w:ascii="Times New Roman" w:hAnsi="Times New Roman" w:cs="Times New Roman"/>
-          <w:b/>
-          <w:bCs/>
-          <w:sz w:val="40"/>
-          <w:szCs w:val="40"/>
-        </w:rPr>
-        <w:lastRenderedPageBreak/>
-        <w:t>Send request code Snippet:</w:t>
-      </w:r>
-    </w:p>
-    <w:p>
-      <w:pPr>
-        <w:rPr>
-          <w:rFonts w:ascii="Times New Roman" w:hAnsi="Times New Roman" w:cs="Times New Roman"/>
-          <w:b/>
-          <w:bCs/>
-          <w:sz w:val="40"/>
-          <w:szCs w:val="40"/>
-        </w:rPr>
-      </w:pPr>
+          <w:sz w:val="40"/>
+          <w:szCs w:val="40"/>
+        </w:rPr>
+      </w:pPr>
+      <w:r>
+        <w:rPr>
+          <w:rFonts w:ascii="Times New Roman" w:hAnsi="Times New Roman" w:cs="Times New Roman"/>
+          <w:b/>
+          <w:bCs/>
+          <w:sz w:val="40"/>
+          <w:szCs w:val="40"/>
+        </w:rPr>
+        <w:t xml:space="preserve">Send Request: </w:t>
+      </w:r>
+      <w:r>
+        <w:rPr>
+          <w:rFonts w:ascii="Times New Roman" w:hAnsi="Times New Roman" w:cs="Times New Roman"/>
+          <w:sz w:val="40"/>
+          <w:szCs w:val="40"/>
+        </w:rPr>
+        <w:t>Employee can send request to admin to change the price, quantity by entering the product Id.</w:t>
+      </w:r>
+    </w:p>
+    <w:p>
+      <w:pPr>
+        <w:rPr>
+          <w:rFonts w:ascii="Times New Roman" w:hAnsi="Times New Roman" w:cs="Times New Roman"/>
+          <w:sz w:val="40"/>
+          <w:szCs w:val="40"/>
+        </w:rPr>
+      </w:pPr>
+      <w:r>
+        <w:rPr>
+          <w:rFonts w:ascii="Times New Roman" w:hAnsi="Times New Roman" w:cs="Times New Roman"/>
+          <w:sz w:val="40"/>
+          <w:szCs w:val="40"/>
+        </w:rPr>
+        <w:t xml:space="preserve"> </w:t>
+      </w:r>
       <w:r>
         <w:rPr>
           <w:noProof/>
         </w:rPr>
         <w:drawing>
-          <wp:inline distT="0" distB="0" distL="0" distR="0" wp14:anchorId="4A3FC5E8" wp14:editId="181AD570">
-            <wp:extent cx="5943600" cy="5028565"/>
-            <wp:effectExtent l="0" t="0" r="0" b="635"/>
-            <wp:docPr id="23" name="Picture 23"/>
+          <wp:inline distT="0" distB="0" distL="0" distR="0" wp14:anchorId="6D0853D6" wp14:editId="3C9C514D">
+            <wp:extent cx="5495925" cy="3352800"/>
+            <wp:effectExtent l="0" t="0" r="9525" b="0"/>
+            <wp:docPr id="39" name="Picture 39"/>
             <wp:cNvGraphicFramePr>
               <a:graphicFrameLocks xmlns:a="http://schemas.openxmlformats.org/drawingml/2006/main" noChangeAspect="1"/>
             </wp:cNvGraphicFramePr>
@@ -4679,7 +4453,7 @@
                   <pic:spPr>
                     <a:xfrm>
                       <a:off x="0" y="0"/>
-                      <a:ext cx="5943600" cy="5028565"/>
+                      <a:ext cx="5495925" cy="3352800"/>
                     </a:xfrm>
                     <a:prstGeom prst="rect">
                       <a:avLst/>
@@ -4691,196 +4465,68 @@
           </wp:inline>
         </w:drawing>
       </w:r>
-      <w:r>
-        <w:rPr>
-          <w:rFonts w:ascii="Times New Roman" w:hAnsi="Times New Roman" w:cs="Times New Roman"/>
-          <w:b/>
-          <w:bCs/>
-          <w:sz w:val="40"/>
-          <w:szCs w:val="40"/>
-        </w:rPr>
-        <w:t xml:space="preserve"> </w:t>
-      </w:r>
-    </w:p>
-    <w:p>
-      <w:pPr>
-        <w:rPr>
-          <w:rFonts w:ascii="Times New Roman" w:hAnsi="Times New Roman" w:cs="Times New Roman"/>
-          <w:b/>
-          <w:bCs/>
-          <w:sz w:val="40"/>
-          <w:szCs w:val="40"/>
-        </w:rPr>
-      </w:pPr>
-    </w:p>
-    <w:p>
-      <w:pPr>
-        <w:rPr>
-          <w:rFonts w:ascii="Times New Roman" w:hAnsi="Times New Roman" w:cs="Times New Roman"/>
-          <w:b/>
-          <w:bCs/>
-          <w:sz w:val="40"/>
-          <w:szCs w:val="40"/>
-        </w:rPr>
-      </w:pPr>
-    </w:p>
-    <w:p>
-      <w:pPr>
-        <w:rPr>
-          <w:rFonts w:ascii="Times New Roman" w:hAnsi="Times New Roman" w:cs="Times New Roman"/>
-          <w:b/>
-          <w:bCs/>
-          <w:sz w:val="40"/>
-          <w:szCs w:val="40"/>
-        </w:rPr>
-      </w:pPr>
-      <w:r>
-        <w:rPr>
-          <w:rFonts w:ascii="Times New Roman" w:hAnsi="Times New Roman" w:cs="Times New Roman"/>
-          <w:b/>
-          <w:bCs/>
-          <w:sz w:val="40"/>
-          <w:szCs w:val="40"/>
-        </w:rPr>
-        <w:t>Update Order: Employee can change the status of the order by entering the</w:t>
-      </w:r>
-      <w:r>
-        <w:rPr>
-          <w:rFonts w:ascii="Times New Roman" w:hAnsi="Times New Roman" w:cs="Times New Roman"/>
-          <w:b/>
-          <w:bCs/>
-          <w:sz w:val="40"/>
-          <w:szCs w:val="40"/>
-        </w:rPr>
-        <w:t xml:space="preserve"> ordered ID.</w:t>
-      </w:r>
-    </w:p>
-    <w:p>
-      <w:pPr>
-        <w:pStyle w:val="ListParagraph"/>
-        <w:numPr>
-          <w:ilvl w:val="0"/>
-          <w:numId w:val="21"/>
-        </w:numPr>
-        <w:rPr>
-          <w:rFonts w:ascii="Times New Roman" w:hAnsi="Times New Roman" w:cs="Times New Roman"/>
-          <w:sz w:val="40"/>
-          <w:szCs w:val="40"/>
-        </w:rPr>
-      </w:pPr>
-      <w:r>
-        <w:rPr>
-          <w:rFonts w:ascii="Times New Roman" w:hAnsi="Times New Roman" w:cs="Times New Roman"/>
-          <w:sz w:val="40"/>
-          <w:szCs w:val="40"/>
-        </w:rPr>
-        <w:t>Shipped</w:t>
-      </w:r>
-    </w:p>
-    <w:p>
-      <w:pPr>
-        <w:pStyle w:val="ListParagraph"/>
-        <w:numPr>
-          <w:ilvl w:val="0"/>
-          <w:numId w:val="21"/>
-        </w:numPr>
-        <w:rPr>
-          <w:rFonts w:ascii="Times New Roman" w:hAnsi="Times New Roman" w:cs="Times New Roman"/>
-          <w:sz w:val="40"/>
-          <w:szCs w:val="40"/>
-        </w:rPr>
-      </w:pPr>
-      <w:r>
-        <w:rPr>
-          <w:rFonts w:ascii="Times New Roman" w:hAnsi="Times New Roman" w:cs="Times New Roman"/>
-          <w:sz w:val="40"/>
-          <w:szCs w:val="40"/>
-        </w:rPr>
-        <w:t>Out for Delivery</w:t>
-      </w:r>
-    </w:p>
-    <w:p>
-      <w:pPr>
-        <w:pStyle w:val="ListParagraph"/>
-        <w:numPr>
-          <w:ilvl w:val="0"/>
-          <w:numId w:val="21"/>
-        </w:numPr>
-        <w:rPr>
-          <w:rFonts w:ascii="Times New Roman" w:hAnsi="Times New Roman" w:cs="Times New Roman"/>
-          <w:sz w:val="40"/>
-          <w:szCs w:val="40"/>
-        </w:rPr>
-      </w:pPr>
-      <w:r>
-        <w:rPr>
-          <w:rFonts w:ascii="Times New Roman" w:hAnsi="Times New Roman" w:cs="Times New Roman"/>
-          <w:sz w:val="40"/>
-          <w:szCs w:val="40"/>
-        </w:rPr>
-        <w:t>Delivered</w:t>
-      </w:r>
-    </w:p>
-    <w:p>
-      <w:pPr>
-        <w:pStyle w:val="ListParagraph"/>
-        <w:numPr>
-          <w:ilvl w:val="0"/>
-          <w:numId w:val="21"/>
-        </w:numPr>
-        <w:rPr>
-          <w:rFonts w:ascii="Times New Roman" w:hAnsi="Times New Roman" w:cs="Times New Roman"/>
-          <w:sz w:val="40"/>
-          <w:szCs w:val="40"/>
-        </w:rPr>
-      </w:pPr>
-      <w:r>
-        <w:rPr>
-          <w:rFonts w:ascii="Times New Roman" w:hAnsi="Times New Roman" w:cs="Times New Roman"/>
+    </w:p>
+    <w:p>
+      <w:pPr>
+        <w:rPr>
+          <w:rFonts w:ascii="Times New Roman" w:hAnsi="Times New Roman" w:cs="Times New Roman"/>
+          <w:b/>
+          <w:bCs/>
+          <w:sz w:val="40"/>
+          <w:szCs w:val="40"/>
+        </w:rPr>
+      </w:pPr>
+    </w:p>
+    <w:p>
+      <w:pPr>
+        <w:rPr>
+          <w:rFonts w:ascii="Times New Roman" w:hAnsi="Times New Roman" w:cs="Times New Roman"/>
+          <w:b/>
+          <w:bCs/>
+          <w:sz w:val="40"/>
+          <w:szCs w:val="40"/>
+        </w:rPr>
+      </w:pPr>
+    </w:p>
+    <w:p>
+      <w:pPr>
+        <w:rPr>
+          <w:rFonts w:ascii="Times New Roman" w:hAnsi="Times New Roman" w:cs="Times New Roman"/>
+          <w:b/>
+          <w:bCs/>
+          <w:sz w:val="40"/>
+          <w:szCs w:val="40"/>
+        </w:rPr>
+      </w:pPr>
+    </w:p>
+    <w:p>
+      <w:pPr>
+        <w:rPr>
+          <w:rFonts w:ascii="Times New Roman" w:hAnsi="Times New Roman" w:cs="Times New Roman"/>
+          <w:b/>
+          <w:bCs/>
+          <w:sz w:val="40"/>
+          <w:szCs w:val="40"/>
+        </w:rPr>
+      </w:pPr>
+      <w:r>
+        <w:rPr>
+          <w:rFonts w:ascii="Times New Roman" w:hAnsi="Times New Roman" w:cs="Times New Roman"/>
+          <w:b/>
+          <w:bCs/>
           <w:sz w:val="40"/>
           <w:szCs w:val="40"/>
         </w:rPr>
         <w:lastRenderedPageBreak/>
-        <w:t>Pending</w:t>
-      </w:r>
-    </w:p>
-    <w:p>
-      <w:pPr>
-        <w:pStyle w:val="ListParagraph"/>
-        <w:numPr>
-          <w:ilvl w:val="0"/>
-          <w:numId w:val="21"/>
-        </w:numPr>
-        <w:rPr>
-          <w:rFonts w:ascii="Times New Roman" w:hAnsi="Times New Roman" w:cs="Times New Roman"/>
-          <w:sz w:val="40"/>
-          <w:szCs w:val="40"/>
-        </w:rPr>
-      </w:pPr>
-      <w:r>
-        <w:rPr>
-          <w:rFonts w:ascii="Times New Roman" w:hAnsi="Times New Roman" w:cs="Times New Roman"/>
-          <w:sz w:val="40"/>
-          <w:szCs w:val="40"/>
-        </w:rPr>
-        <w:t>Cancelled</w:t>
-      </w:r>
-    </w:p>
-    <w:p>
-      <w:pPr>
-        <w:pStyle w:val="ListParagraph"/>
-        <w:rPr>
-          <w:rFonts w:ascii="Times New Roman" w:hAnsi="Times New Roman" w:cs="Times New Roman"/>
-          <w:sz w:val="40"/>
-          <w:szCs w:val="40"/>
-        </w:rPr>
-      </w:pPr>
-    </w:p>
-    <w:p>
-      <w:pPr>
-        <w:pStyle w:val="ListParagraph"/>
-        <w:rPr>
-          <w:rFonts w:ascii="Times New Roman" w:hAnsi="Times New Roman" w:cs="Times New Roman"/>
+        <w:t>Send request code Snippet:</w:t>
+      </w:r>
+    </w:p>
+    <w:p>
+      <w:pPr>
+        <w:rPr>
+          <w:rFonts w:ascii="Times New Roman" w:hAnsi="Times New Roman" w:cs="Times New Roman"/>
+          <w:b/>
+          <w:bCs/>
           <w:sz w:val="40"/>
           <w:szCs w:val="40"/>
         </w:rPr>
@@ -4890,10 +4536,10 @@
           <w:noProof/>
         </w:rPr>
         <w:drawing>
-          <wp:inline distT="0" distB="0" distL="0" distR="0" wp14:anchorId="3C54F192" wp14:editId="46E7672B">
-            <wp:extent cx="5943600" cy="5876925"/>
-            <wp:effectExtent l="0" t="0" r="0" b="9525"/>
-            <wp:docPr id="17" name="Picture 17"/>
+          <wp:inline distT="0" distB="0" distL="0" distR="0" wp14:anchorId="4A3FC5E8" wp14:editId="181AD570">
+            <wp:extent cx="5943600" cy="5028565"/>
+            <wp:effectExtent l="0" t="0" r="0" b="635"/>
+            <wp:docPr id="23" name="Picture 23"/>
             <wp:cNvGraphicFramePr>
               <a:graphicFrameLocks xmlns:a="http://schemas.openxmlformats.org/drawingml/2006/main" noChangeAspect="1"/>
             </wp:cNvGraphicFramePr>
@@ -4913,7 +4559,7 @@
                   <pic:spPr>
                     <a:xfrm>
                       <a:off x="0" y="0"/>
-                      <a:ext cx="5943600" cy="5876925"/>
+                      <a:ext cx="5943600" cy="5028565"/>
                     </a:xfrm>
                     <a:prstGeom prst="rect">
                       <a:avLst/>
@@ -4925,45 +4571,196 @@
           </wp:inline>
         </w:drawing>
       </w:r>
-    </w:p>
-    <w:p>
-      <w:pPr>
-        <w:rPr>
-          <w:rFonts w:ascii="Times New Roman" w:hAnsi="Times New Roman" w:cs="Times New Roman"/>
-          <w:b/>
-          <w:bCs/>
-          <w:sz w:val="40"/>
-          <w:szCs w:val="40"/>
-        </w:rPr>
-      </w:pPr>
-    </w:p>
-    <w:p>
-      <w:pPr>
-        <w:rPr>
-          <w:rFonts w:ascii="Times New Roman" w:hAnsi="Times New Roman" w:cs="Times New Roman"/>
-          <w:b/>
-          <w:bCs/>
-          <w:sz w:val="40"/>
-          <w:szCs w:val="40"/>
-        </w:rPr>
-      </w:pPr>
-      <w:r>
-        <w:rPr>
-          <w:rFonts w:ascii="Times New Roman" w:hAnsi="Times New Roman" w:cs="Times New Roman"/>
-          <w:b/>
-          <w:bCs/>
-          <w:sz w:val="40"/>
-          <w:szCs w:val="40"/>
-        </w:rPr>
-        <w:t>Code snippet for Update Order:</w:t>
-      </w:r>
-    </w:p>
-    <w:p>
-      <w:pPr>
-        <w:rPr>
-          <w:rFonts w:ascii="Times New Roman" w:hAnsi="Times New Roman" w:cs="Times New Roman"/>
-          <w:b/>
-          <w:bCs/>
+      <w:r>
+        <w:rPr>
+          <w:rFonts w:ascii="Times New Roman" w:hAnsi="Times New Roman" w:cs="Times New Roman"/>
+          <w:b/>
+          <w:bCs/>
+          <w:sz w:val="40"/>
+          <w:szCs w:val="40"/>
+        </w:rPr>
+        <w:t xml:space="preserve"> </w:t>
+      </w:r>
+    </w:p>
+    <w:p>
+      <w:pPr>
+        <w:rPr>
+          <w:rFonts w:ascii="Times New Roman" w:hAnsi="Times New Roman" w:cs="Times New Roman"/>
+          <w:b/>
+          <w:bCs/>
+          <w:sz w:val="40"/>
+          <w:szCs w:val="40"/>
+        </w:rPr>
+      </w:pPr>
+    </w:p>
+    <w:p>
+      <w:pPr>
+        <w:rPr>
+          <w:rFonts w:ascii="Times New Roman" w:hAnsi="Times New Roman" w:cs="Times New Roman"/>
+          <w:b/>
+          <w:bCs/>
+          <w:sz w:val="40"/>
+          <w:szCs w:val="40"/>
+        </w:rPr>
+      </w:pPr>
+    </w:p>
+    <w:p>
+      <w:pPr>
+        <w:rPr>
+          <w:rFonts w:ascii="Times New Roman" w:hAnsi="Times New Roman" w:cs="Times New Roman"/>
+          <w:b/>
+          <w:bCs/>
+          <w:sz w:val="40"/>
+          <w:szCs w:val="40"/>
+        </w:rPr>
+      </w:pPr>
+      <w:r>
+        <w:rPr>
+          <w:rFonts w:ascii="Times New Roman" w:hAnsi="Times New Roman" w:cs="Times New Roman"/>
+          <w:b/>
+          <w:bCs/>
+          <w:sz w:val="40"/>
+          <w:szCs w:val="40"/>
+        </w:rPr>
+        <w:t>Update Order: Employee can change the status of the order by entering the</w:t>
+      </w:r>
+      <w:r>
+        <w:rPr>
+          <w:rFonts w:ascii="Times New Roman" w:hAnsi="Times New Roman" w:cs="Times New Roman"/>
+          <w:b/>
+          <w:bCs/>
+          <w:sz w:val="40"/>
+          <w:szCs w:val="40"/>
+        </w:rPr>
+        <w:t xml:space="preserve"> ordered ID.</w:t>
+      </w:r>
+    </w:p>
+    <w:p>
+      <w:pPr>
+        <w:pStyle w:val="ListParagraph"/>
+        <w:numPr>
+          <w:ilvl w:val="0"/>
+          <w:numId w:val="21"/>
+        </w:numPr>
+        <w:rPr>
+          <w:rFonts w:ascii="Times New Roman" w:hAnsi="Times New Roman" w:cs="Times New Roman"/>
+          <w:sz w:val="40"/>
+          <w:szCs w:val="40"/>
+        </w:rPr>
+      </w:pPr>
+      <w:r>
+        <w:rPr>
+          <w:rFonts w:ascii="Times New Roman" w:hAnsi="Times New Roman" w:cs="Times New Roman"/>
+          <w:sz w:val="40"/>
+          <w:szCs w:val="40"/>
+        </w:rPr>
+        <w:t>Shipped</w:t>
+      </w:r>
+    </w:p>
+    <w:p>
+      <w:pPr>
+        <w:pStyle w:val="ListParagraph"/>
+        <w:numPr>
+          <w:ilvl w:val="0"/>
+          <w:numId w:val="21"/>
+        </w:numPr>
+        <w:rPr>
+          <w:rFonts w:ascii="Times New Roman" w:hAnsi="Times New Roman" w:cs="Times New Roman"/>
+          <w:sz w:val="40"/>
+          <w:szCs w:val="40"/>
+        </w:rPr>
+      </w:pPr>
+      <w:r>
+        <w:rPr>
+          <w:rFonts w:ascii="Times New Roman" w:hAnsi="Times New Roman" w:cs="Times New Roman"/>
+          <w:sz w:val="40"/>
+          <w:szCs w:val="40"/>
+        </w:rPr>
+        <w:t>Out for Delivery</w:t>
+      </w:r>
+    </w:p>
+    <w:p>
+      <w:pPr>
+        <w:pStyle w:val="ListParagraph"/>
+        <w:numPr>
+          <w:ilvl w:val="0"/>
+          <w:numId w:val="21"/>
+        </w:numPr>
+        <w:rPr>
+          <w:rFonts w:ascii="Times New Roman" w:hAnsi="Times New Roman" w:cs="Times New Roman"/>
+          <w:sz w:val="40"/>
+          <w:szCs w:val="40"/>
+        </w:rPr>
+      </w:pPr>
+      <w:r>
+        <w:rPr>
+          <w:rFonts w:ascii="Times New Roman" w:hAnsi="Times New Roman" w:cs="Times New Roman"/>
+          <w:sz w:val="40"/>
+          <w:szCs w:val="40"/>
+        </w:rPr>
+        <w:t>Delivered</w:t>
+      </w:r>
+    </w:p>
+    <w:p>
+      <w:pPr>
+        <w:pStyle w:val="ListParagraph"/>
+        <w:numPr>
+          <w:ilvl w:val="0"/>
+          <w:numId w:val="21"/>
+        </w:numPr>
+        <w:rPr>
+          <w:rFonts w:ascii="Times New Roman" w:hAnsi="Times New Roman" w:cs="Times New Roman"/>
+          <w:sz w:val="40"/>
+          <w:szCs w:val="40"/>
+        </w:rPr>
+      </w:pPr>
+      <w:r>
+        <w:rPr>
+          <w:rFonts w:ascii="Times New Roman" w:hAnsi="Times New Roman" w:cs="Times New Roman"/>
+          <w:sz w:val="40"/>
+          <w:szCs w:val="40"/>
+        </w:rPr>
+        <w:lastRenderedPageBreak/>
+        <w:t>Pending</w:t>
+      </w:r>
+    </w:p>
+    <w:p>
+      <w:pPr>
+        <w:pStyle w:val="ListParagraph"/>
+        <w:numPr>
+          <w:ilvl w:val="0"/>
+          <w:numId w:val="21"/>
+        </w:numPr>
+        <w:rPr>
+          <w:rFonts w:ascii="Times New Roman" w:hAnsi="Times New Roman" w:cs="Times New Roman"/>
+          <w:sz w:val="40"/>
+          <w:szCs w:val="40"/>
+        </w:rPr>
+      </w:pPr>
+      <w:r>
+        <w:rPr>
+          <w:rFonts w:ascii="Times New Roman" w:hAnsi="Times New Roman" w:cs="Times New Roman"/>
+          <w:sz w:val="40"/>
+          <w:szCs w:val="40"/>
+        </w:rPr>
+        <w:t>Cancelled</w:t>
+      </w:r>
+    </w:p>
+    <w:p>
+      <w:pPr>
+        <w:pStyle w:val="ListParagraph"/>
+        <w:rPr>
+          <w:rFonts w:ascii="Times New Roman" w:hAnsi="Times New Roman" w:cs="Times New Roman"/>
+          <w:sz w:val="40"/>
+          <w:szCs w:val="40"/>
+        </w:rPr>
+      </w:pPr>
+    </w:p>
+    <w:p>
+      <w:pPr>
+        <w:pStyle w:val="ListParagraph"/>
+        <w:rPr>
+          <w:rFonts w:ascii="Times New Roman" w:hAnsi="Times New Roman" w:cs="Times New Roman"/>
           <w:sz w:val="40"/>
           <w:szCs w:val="40"/>
         </w:rPr>
@@ -4972,12 +4769,11 @@
         <w:rPr>
           <w:noProof/>
         </w:rPr>
-        <w:lastRenderedPageBreak/>
         <w:drawing>
-          <wp:inline distT="0" distB="0" distL="0" distR="0" wp14:anchorId="36D33030" wp14:editId="69E4D4AF">
-            <wp:extent cx="5943600" cy="6101080"/>
-            <wp:effectExtent l="0" t="0" r="0" b="0"/>
-            <wp:docPr id="15" name="Picture 15"/>
+          <wp:inline distT="0" distB="0" distL="0" distR="0" wp14:anchorId="3C54F192" wp14:editId="46E7672B">
+            <wp:extent cx="5943600" cy="5876925"/>
+            <wp:effectExtent l="0" t="0" r="0" b="9525"/>
+            <wp:docPr id="17" name="Picture 17"/>
             <wp:cNvGraphicFramePr>
               <a:graphicFrameLocks xmlns:a="http://schemas.openxmlformats.org/drawingml/2006/main" noChangeAspect="1"/>
             </wp:cNvGraphicFramePr>
@@ -4997,7 +4793,7 @@
                   <pic:spPr>
                     <a:xfrm>
                       <a:off x="0" y="0"/>
-                      <a:ext cx="5943600" cy="6101080"/>
+                      <a:ext cx="5943600" cy="5876925"/>
                     </a:xfrm>
                     <a:prstGeom prst="rect">
                       <a:avLst/>
@@ -5014,51 +4810,40 @@
       <w:pPr>
         <w:rPr>
           <w:rFonts w:ascii="Times New Roman" w:hAnsi="Times New Roman" w:cs="Times New Roman"/>
-          <w:sz w:val="40"/>
-          <w:szCs w:val="40"/>
-        </w:rPr>
-      </w:pPr>
-      <w:r>
-        <w:rPr>
-          <w:rFonts w:ascii="Times New Roman" w:hAnsi="Times New Roman" w:cs="Times New Roman"/>
-          <w:b/>
-          <w:bCs/>
-          <w:sz w:val="40"/>
-          <w:szCs w:val="40"/>
-        </w:rPr>
-        <w:t xml:space="preserve">Unlock Users: </w:t>
-      </w:r>
-      <w:r>
-        <w:rPr>
-          <w:rFonts w:ascii="Times New Roman" w:hAnsi="Times New Roman" w:cs="Times New Roman"/>
-          <w:sz w:val="40"/>
-          <w:szCs w:val="40"/>
-        </w:rPr>
-        <w:t xml:space="preserve">Employee can unlock the user, </w:t>
-      </w:r>
-      <w:proofErr w:type="gramStart"/>
-      <w:r>
-        <w:rPr>
-          <w:rFonts w:ascii="Times New Roman" w:hAnsi="Times New Roman" w:cs="Times New Roman"/>
-          <w:sz w:val="40"/>
-          <w:szCs w:val="40"/>
-        </w:rPr>
-        <w:t>Whenever</w:t>
-      </w:r>
-      <w:proofErr w:type="gramEnd"/>
-      <w:r>
-        <w:rPr>
-          <w:rFonts w:ascii="Times New Roman" w:hAnsi="Times New Roman" w:cs="Times New Roman"/>
-          <w:sz w:val="40"/>
-          <w:szCs w:val="40"/>
-        </w:rPr>
-        <w:t xml:space="preserve"> employee raises a ticket to unlock the account the employee will access to unlock the user account.</w:t>
-      </w:r>
-    </w:p>
-    <w:p>
-      <w:pPr>
-        <w:rPr>
-          <w:rFonts w:ascii="Times New Roman" w:hAnsi="Times New Roman" w:cs="Times New Roman"/>
+          <w:b/>
+          <w:bCs/>
+          <w:sz w:val="40"/>
+          <w:szCs w:val="40"/>
+        </w:rPr>
+      </w:pPr>
+    </w:p>
+    <w:p>
+      <w:pPr>
+        <w:rPr>
+          <w:rFonts w:ascii="Times New Roman" w:hAnsi="Times New Roman" w:cs="Times New Roman"/>
+          <w:b/>
+          <w:bCs/>
+          <w:sz w:val="40"/>
+          <w:szCs w:val="40"/>
+        </w:rPr>
+      </w:pPr>
+      <w:r>
+        <w:rPr>
+          <w:rFonts w:ascii="Times New Roman" w:hAnsi="Times New Roman" w:cs="Times New Roman"/>
+          <w:b/>
+          <w:bCs/>
+          <w:sz w:val="40"/>
+          <w:szCs w:val="40"/>
+        </w:rPr>
+        <w:t>Code snippet for Update Order:</w:t>
+      </w:r>
+    </w:p>
+    <w:p>
+      <w:pPr>
+        <w:rPr>
+          <w:rFonts w:ascii="Times New Roman" w:hAnsi="Times New Roman" w:cs="Times New Roman"/>
+          <w:b/>
+          <w:bCs/>
           <w:sz w:val="40"/>
           <w:szCs w:val="40"/>
         </w:rPr>
@@ -5069,10 +4854,10 @@
         </w:rPr>
         <w:lastRenderedPageBreak/>
         <w:drawing>
-          <wp:inline distT="0" distB="0" distL="0" distR="0" wp14:anchorId="3F7A6628" wp14:editId="631236AE">
-            <wp:extent cx="5943600" cy="3469005"/>
+          <wp:inline distT="0" distB="0" distL="0" distR="0" wp14:anchorId="36D33030" wp14:editId="69E4D4AF">
+            <wp:extent cx="5943600" cy="6101080"/>
             <wp:effectExtent l="0" t="0" r="0" b="0"/>
-            <wp:docPr id="18" name="Picture 18"/>
+            <wp:docPr id="15" name="Picture 15"/>
             <wp:cNvGraphicFramePr>
               <a:graphicFrameLocks xmlns:a="http://schemas.openxmlformats.org/drawingml/2006/main" noChangeAspect="1"/>
             </wp:cNvGraphicFramePr>
@@ -5092,7 +4877,7 @@
                   <pic:spPr>
                     <a:xfrm>
                       <a:off x="0" y="0"/>
-                      <a:ext cx="5943600" cy="3469005"/>
+                      <a:ext cx="5943600" cy="6101080"/>
                     </a:xfrm>
                     <a:prstGeom prst="rect">
                       <a:avLst/>
@@ -5104,76 +4889,52 @@
           </wp:inline>
         </w:drawing>
       </w:r>
-      <w:r>
-        <w:rPr>
-          <w:rFonts w:ascii="Times New Roman" w:hAnsi="Times New Roman" w:cs="Times New Roman"/>
-          <w:b/>
-          <w:bCs/>
-          <w:sz w:val="40"/>
-          <w:szCs w:val="40"/>
-        </w:rPr>
-        <w:t>Edit-Profile:</w:t>
-      </w:r>
-      <w:r>
-        <w:rPr>
-          <w:rFonts w:ascii="Times New Roman" w:hAnsi="Times New Roman" w:cs="Times New Roman"/>
-          <w:b/>
-          <w:bCs/>
-          <w:sz w:val="40"/>
-          <w:szCs w:val="40"/>
-        </w:rPr>
-        <w:t xml:space="preserve"> </w:t>
-      </w:r>
-      <w:r>
-        <w:rPr>
-          <w:rFonts w:ascii="Times New Roman" w:hAnsi="Times New Roman" w:cs="Times New Roman"/>
-          <w:sz w:val="40"/>
-          <w:szCs w:val="40"/>
-        </w:rPr>
-        <w:t xml:space="preserve">Employee </w:t>
-      </w:r>
-      <w:r>
-        <w:rPr>
-          <w:rFonts w:ascii="Times New Roman" w:hAnsi="Times New Roman" w:cs="Times New Roman"/>
-          <w:sz w:val="40"/>
-          <w:szCs w:val="40"/>
-        </w:rPr>
-        <w:t>will be</w:t>
-      </w:r>
-      <w:r>
-        <w:rPr>
-          <w:rFonts w:ascii="Times New Roman" w:hAnsi="Times New Roman" w:cs="Times New Roman"/>
-          <w:sz w:val="40"/>
-          <w:szCs w:val="40"/>
-        </w:rPr>
-        <w:t xml:space="preserve"> able to edit the password by clicking edit-profile on employee dashboard.</w:t>
-      </w:r>
-    </w:p>
-    <w:p>
-      <w:pPr>
-        <w:rPr>
-          <w:rFonts w:ascii="Times New Roman" w:hAnsi="Times New Roman" w:cs="Times New Roman"/>
-          <w:sz w:val="40"/>
-          <w:szCs w:val="40"/>
-        </w:rPr>
-      </w:pPr>
-      <w:r>
-        <w:rPr>
-          <w:rFonts w:ascii="Times New Roman" w:hAnsi="Times New Roman" w:cs="Times New Roman"/>
-          <w:sz w:val="40"/>
-          <w:szCs w:val="40"/>
-        </w:rPr>
-        <w:t xml:space="preserve"> </w:t>
-      </w:r>
+    </w:p>
+    <w:p>
+      <w:pPr>
+        <w:rPr>
+          <w:rFonts w:ascii="Times New Roman" w:hAnsi="Times New Roman" w:cs="Times New Roman"/>
+          <w:sz w:val="40"/>
+          <w:szCs w:val="40"/>
+        </w:rPr>
+      </w:pPr>
+      <w:r>
+        <w:rPr>
+          <w:rFonts w:ascii="Times New Roman" w:hAnsi="Times New Roman" w:cs="Times New Roman"/>
+          <w:b/>
+          <w:bCs/>
+          <w:sz w:val="40"/>
+          <w:szCs w:val="40"/>
+        </w:rPr>
+        <w:t xml:space="preserve">Unlock Users: </w:t>
+      </w:r>
+      <w:r>
+        <w:rPr>
+          <w:rFonts w:ascii="Times New Roman" w:hAnsi="Times New Roman" w:cs="Times New Roman"/>
+          <w:sz w:val="40"/>
+          <w:szCs w:val="40"/>
+        </w:rPr>
+        <w:t>Employee can unlock the user, Whenever employee raises a ticket to unlock the account the employee will access to unlock the user account.</w:t>
+      </w:r>
+    </w:p>
+    <w:p>
+      <w:pPr>
+        <w:rPr>
+          <w:rFonts w:ascii="Times New Roman" w:hAnsi="Times New Roman" w:cs="Times New Roman"/>
+          <w:sz w:val="40"/>
+          <w:szCs w:val="40"/>
+        </w:rPr>
+      </w:pPr>
       <w:r>
         <w:rPr>
           <w:noProof/>
         </w:rPr>
+        <w:lastRenderedPageBreak/>
         <w:drawing>
-          <wp:inline distT="0" distB="0" distL="0" distR="0" wp14:anchorId="1F91EA8F" wp14:editId="46CD4F93">
-            <wp:extent cx="5943600" cy="2419350"/>
+          <wp:inline distT="0" distB="0" distL="0" distR="0" wp14:anchorId="3F7A6628" wp14:editId="631236AE">
+            <wp:extent cx="5943600" cy="3469005"/>
             <wp:effectExtent l="0" t="0" r="0" b="0"/>
-            <wp:docPr id="19" name="Picture 19"/>
+            <wp:docPr id="18" name="Picture 18"/>
             <wp:cNvGraphicFramePr>
               <a:graphicFrameLocks xmlns:a="http://schemas.openxmlformats.org/drawingml/2006/main" noChangeAspect="1"/>
             </wp:cNvGraphicFramePr>
@@ -5193,7 +4954,7 @@
                   <pic:spPr>
                     <a:xfrm>
                       <a:off x="0" y="0"/>
-                      <a:ext cx="5943600" cy="2419350"/>
+                      <a:ext cx="5943600" cy="3469005"/>
                     </a:xfrm>
                     <a:prstGeom prst="rect">
                       <a:avLst/>
@@ -5205,6 +4966,107 @@
           </wp:inline>
         </w:drawing>
       </w:r>
+      <w:r>
+        <w:rPr>
+          <w:rFonts w:ascii="Times New Roman" w:hAnsi="Times New Roman" w:cs="Times New Roman"/>
+          <w:b/>
+          <w:bCs/>
+          <w:sz w:val="40"/>
+          <w:szCs w:val="40"/>
+        </w:rPr>
+        <w:t>Edit-Profile:</w:t>
+      </w:r>
+      <w:r>
+        <w:rPr>
+          <w:rFonts w:ascii="Times New Roman" w:hAnsi="Times New Roman" w:cs="Times New Roman"/>
+          <w:b/>
+          <w:bCs/>
+          <w:sz w:val="40"/>
+          <w:szCs w:val="40"/>
+        </w:rPr>
+        <w:t xml:space="preserve"> </w:t>
+      </w:r>
+      <w:r>
+        <w:rPr>
+          <w:rFonts w:ascii="Times New Roman" w:hAnsi="Times New Roman" w:cs="Times New Roman"/>
+          <w:sz w:val="40"/>
+          <w:szCs w:val="40"/>
+        </w:rPr>
+        <w:t xml:space="preserve">Employee </w:t>
+      </w:r>
+      <w:r>
+        <w:rPr>
+          <w:rFonts w:ascii="Times New Roman" w:hAnsi="Times New Roman" w:cs="Times New Roman"/>
+          <w:sz w:val="40"/>
+          <w:szCs w:val="40"/>
+        </w:rPr>
+        <w:t>will be</w:t>
+      </w:r>
+      <w:r>
+        <w:rPr>
+          <w:rFonts w:ascii="Times New Roman" w:hAnsi="Times New Roman" w:cs="Times New Roman"/>
+          <w:sz w:val="40"/>
+          <w:szCs w:val="40"/>
+        </w:rPr>
+        <w:t xml:space="preserve"> able to edit the password by clicking edit-profile on employee dashboard.</w:t>
+      </w:r>
+    </w:p>
+    <w:p>
+      <w:pPr>
+        <w:rPr>
+          <w:rFonts w:ascii="Times New Roman" w:hAnsi="Times New Roman" w:cs="Times New Roman"/>
+          <w:sz w:val="40"/>
+          <w:szCs w:val="40"/>
+        </w:rPr>
+      </w:pPr>
+      <w:r>
+        <w:rPr>
+          <w:rFonts w:ascii="Times New Roman" w:hAnsi="Times New Roman" w:cs="Times New Roman"/>
+          <w:sz w:val="40"/>
+          <w:szCs w:val="40"/>
+        </w:rPr>
+        <w:t xml:space="preserve"> </w:t>
+      </w:r>
+      <w:r>
+        <w:rPr>
+          <w:noProof/>
+        </w:rPr>
+        <w:drawing>
+          <wp:inline distT="0" distB="0" distL="0" distR="0" wp14:anchorId="17D18796" wp14:editId="2E334F68">
+            <wp:extent cx="4610100" cy="2266950"/>
+            <wp:effectExtent l="0" t="0" r="0" b="0"/>
+            <wp:docPr id="40" name="Picture 40"/>
+            <wp:cNvGraphicFramePr>
+              <a:graphicFrameLocks xmlns:a="http://schemas.openxmlformats.org/drawingml/2006/main" noChangeAspect="1"/>
+            </wp:cNvGraphicFramePr>
+            <a:graphic xmlns:a="http://schemas.openxmlformats.org/drawingml/2006/main">
+              <a:graphicData uri="http://schemas.openxmlformats.org/drawingml/2006/picture">
+                <pic:pic xmlns:pic="http://schemas.openxmlformats.org/drawingml/2006/picture">
+                  <pic:nvPicPr>
+                    <pic:cNvPr id="1" name=""/>
+                    <pic:cNvPicPr/>
+                  </pic:nvPicPr>
+                  <pic:blipFill>
+                    <a:blip r:embed="rId39"/>
+                    <a:stretch>
+                      <a:fillRect/>
+                    </a:stretch>
+                  </pic:blipFill>
+                  <pic:spPr>
+                    <a:xfrm>
+                      <a:off x="0" y="0"/>
+                      <a:ext cx="4610100" cy="2266950"/>
+                    </a:xfrm>
+                    <a:prstGeom prst="rect">
+                      <a:avLst/>
+                    </a:prstGeom>
+                  </pic:spPr>
+                </pic:pic>
+              </a:graphicData>
+            </a:graphic>
+          </wp:inline>
+        </w:drawing>
+      </w:r>
     </w:p>
     <w:p>
       <w:pPr>
@@ -5225,20 +5087,8 @@
           <w:sz w:val="40"/>
           <w:szCs w:val="40"/>
         </w:rPr>
-        <w:t xml:space="preserve">Concepts used in the </w:t>
-      </w:r>
-      <w:proofErr w:type="gramStart"/>
-      <w:r>
-        <w:rPr>
-          <w:rFonts w:ascii="Times New Roman" w:hAnsi="Times New Roman" w:cs="Times New Roman"/>
-          <w:b/>
-          <w:bCs/>
-          <w:sz w:val="40"/>
-          <w:szCs w:val="40"/>
-        </w:rPr>
-        <w:t>Project</w:t>
-      </w:r>
-      <w:proofErr w:type="gramEnd"/>
+        <w:t>Concepts used in the Project</w:t>
+      </w:r>
     </w:p>
     <w:p>
       <w:pPr>
@@ -5288,36 +5138,26 @@
           <w:sz w:val="40"/>
           <w:szCs w:val="40"/>
         </w:rPr>
+        <w:t xml:space="preserve">                                3) MongoDB</w:t>
+      </w:r>
+    </w:p>
+    <w:p>
+      <w:pPr>
+        <w:rPr>
+          <w:rFonts w:ascii="Times New Roman" w:hAnsi="Times New Roman" w:cs="Times New Roman"/>
+          <w:sz w:val="40"/>
+          <w:szCs w:val="40"/>
+        </w:rPr>
+      </w:pPr>
+      <w:r>
+        <w:rPr>
+          <w:rFonts w:ascii="Times New Roman" w:hAnsi="Times New Roman" w:cs="Times New Roman"/>
+          <w:sz w:val="40"/>
+          <w:szCs w:val="40"/>
+        </w:rPr>
         <w:lastRenderedPageBreak/>
-        <w:t xml:space="preserve">                                3) MongoDB</w:t>
-      </w:r>
-    </w:p>
-    <w:p>
-      <w:pPr>
-        <w:rPr>
-          <w:rFonts w:ascii="Times New Roman" w:hAnsi="Times New Roman" w:cs="Times New Roman"/>
-          <w:sz w:val="40"/>
-          <w:szCs w:val="40"/>
-        </w:rPr>
-      </w:pPr>
-      <w:r>
-        <w:rPr>
-          <w:rFonts w:ascii="Times New Roman" w:hAnsi="Times New Roman" w:cs="Times New Roman"/>
-          <w:sz w:val="40"/>
-          <w:szCs w:val="40"/>
-        </w:rPr>
-        <w:t xml:space="preserve">                                4) </w:t>
-      </w:r>
-      <w:proofErr w:type="spellStart"/>
-      <w:r>
-        <w:rPr>
-          <w:rFonts w:ascii="Times New Roman" w:hAnsi="Times New Roman" w:cs="Times New Roman"/>
-          <w:sz w:val="40"/>
-          <w:szCs w:val="40"/>
-        </w:rPr>
-        <w:t>Expressjs</w:t>
-      </w:r>
-      <w:proofErr w:type="spellEnd"/>
+        <w:t xml:space="preserve">                                4) Expressjs</w:t>
+      </w:r>
     </w:p>
     <w:p>
       <w:pPr>

</xml_diff>